<commit_message>
redirect  to view conf after add a conference
</commit_message>
<xml_diff>
--- a/Individual Documents/Rudhra/PROJ_NAL11358736_CONSTRUCTION_2/Project Management/Work Log_Rudhrakumar.docx
+++ b/Individual Documents/Rudhra/PROJ_NAL11358736_CONSTRUCTION_2/Project Management/Work Log_Rudhrakumar.docx
@@ -365,27 +365,7 @@
                 <w:sz w:val="20"/>
                 <w:szCs w:val="20"/>
               </w:rPr>
-              <w:t xml:space="preserve">Complete initial task assignments for the group, make the list available to team members and </w:t>
-            </w:r>
-            <w:proofErr w:type="spellStart"/>
-            <w:r>
-              <w:rPr>
-                <w:rFonts w:ascii="Arial" w:hAnsi="Arial" w:cs="Arial"/>
-                <w:color w:val="000000"/>
-                <w:sz w:val="20"/>
-                <w:szCs w:val="20"/>
-              </w:rPr>
-              <w:t>eMail</w:t>
-            </w:r>
-            <w:proofErr w:type="spellEnd"/>
-            <w:r>
-              <w:rPr>
-                <w:rFonts w:ascii="Arial" w:hAnsi="Arial" w:cs="Arial"/>
-                <w:color w:val="000000"/>
-                <w:sz w:val="20"/>
-                <w:szCs w:val="20"/>
-              </w:rPr>
-              <w:t xml:space="preserve"> it to the Teacher</w:t>
+              <w:t>Complete initial task assignments for the group, make the list available to team members and eMail it to the Teacher</w:t>
             </w:r>
           </w:p>
         </w:tc>
@@ -582,49 +562,63 @@
                 <w:sz w:val="20"/>
                 <w:szCs w:val="20"/>
               </w:rPr>
-              <w:t>Develop an Iteration plan for this iteration for Items 1 to 5 (</w:t>
-            </w:r>
-            <w:proofErr w:type="spellStart"/>
-            <w:r>
-              <w:rPr>
-                <w:rFonts w:ascii="Arial" w:hAnsi="Arial" w:cs="Arial"/>
-                <w:color w:val="000000"/>
+              <w:t>Develop an Iteration plan for this iteration for Items 1 to 5 (eMail a copy to the Teacher)</w:t>
+            </w:r>
+          </w:p>
+        </w:tc>
+        <w:tc>
+          <w:tcPr>
+            <w:tcW w:w="4502" w:type="dxa"/>
+          </w:tcPr>
+          <w:p>
+            <w:pPr>
+              <w:spacing w:before="120" w:after="120"/>
+              <w:rPr>
+                <w:rFonts w:ascii="Arial" w:hAnsi="Arial" w:cs="Arial"/>
                 <w:sz w:val="20"/>
                 <w:szCs w:val="20"/>
               </w:rPr>
-              <w:t>eMail</w:t>
-            </w:r>
-            <w:proofErr w:type="spellEnd"/>
-            <w:r>
-              <w:rPr>
-                <w:rFonts w:ascii="Arial" w:hAnsi="Arial" w:cs="Arial"/>
-                <w:color w:val="000000"/>
+            </w:pPr>
+            <w:r>
+              <w:rPr>
+                <w:rFonts w:ascii="Arial" w:hAnsi="Arial" w:cs="Arial"/>
                 <w:sz w:val="20"/>
                 <w:szCs w:val="20"/>
               </w:rPr>
-              <w:t xml:space="preserve"> a copy to the Teacher)</w:t>
-            </w:r>
-          </w:p>
-        </w:tc>
-        <w:tc>
-          <w:tcPr>
-            <w:tcW w:w="4502" w:type="dxa"/>
-          </w:tcPr>
-          <w:p>
-            <w:pPr>
-              <w:spacing w:before="120" w:after="120"/>
+              <w:t xml:space="preserve">Iteration </w:t>
+            </w:r>
+            <w:r>
               <w:rPr>
                 <w:rFonts w:ascii="Arial" w:hAnsi="Arial" w:cs="Arial"/>
                 <w:sz w:val="20"/>
                 <w:szCs w:val="20"/>
               </w:rPr>
-            </w:pPr>
+              <w:t>3</w:t>
+            </w:r>
             <w:r>
               <w:rPr>
                 <w:rFonts w:ascii="Arial" w:hAnsi="Arial" w:cs="Arial"/>
                 <w:sz w:val="20"/>
                 <w:szCs w:val="20"/>
               </w:rPr>
+              <w:t xml:space="preserve"> Plan .pdf</w:t>
+            </w:r>
+          </w:p>
+          <w:p>
+            <w:pPr>
+              <w:spacing w:before="120" w:after="120"/>
+              <w:rPr>
+                <w:rFonts w:ascii="Arial" w:hAnsi="Arial" w:cs="Arial"/>
+                <w:sz w:val="20"/>
+                <w:szCs w:val="20"/>
+              </w:rPr>
+            </w:pPr>
+            <w:r>
+              <w:rPr>
+                <w:rFonts w:ascii="Arial" w:hAnsi="Arial" w:cs="Arial"/>
+                <w:sz w:val="20"/>
+                <w:szCs w:val="20"/>
+              </w:rPr>
               <w:t xml:space="preserve">Iteration </w:t>
             </w:r>
             <w:r>
@@ -641,52 +635,16 @@
                 <w:sz w:val="20"/>
                 <w:szCs w:val="20"/>
               </w:rPr>
-              <w:t xml:space="preserve"> Plan .pdf</w:t>
-            </w:r>
-          </w:p>
-          <w:p>
-            <w:pPr>
-              <w:spacing w:before="120" w:after="120"/>
+              <w:t xml:space="preserve"> Plan .</w:t>
+            </w:r>
+            <w:r>
               <w:rPr>
                 <w:rFonts w:ascii="Arial" w:hAnsi="Arial" w:cs="Arial"/>
                 <w:sz w:val="20"/>
                 <w:szCs w:val="20"/>
               </w:rPr>
-            </w:pPr>
-            <w:r>
-              <w:rPr>
-                <w:rFonts w:ascii="Arial" w:hAnsi="Arial" w:cs="Arial"/>
-                <w:sz w:val="20"/>
-                <w:szCs w:val="20"/>
-              </w:rPr>
-              <w:t xml:space="preserve">Iteration </w:t>
-            </w:r>
-            <w:r>
-              <w:rPr>
-                <w:rFonts w:ascii="Arial" w:hAnsi="Arial" w:cs="Arial"/>
-                <w:sz w:val="20"/>
-                <w:szCs w:val="20"/>
-              </w:rPr>
-              <w:t>3</w:t>
-            </w:r>
-            <w:r>
-              <w:rPr>
-                <w:rFonts w:ascii="Arial" w:hAnsi="Arial" w:cs="Arial"/>
-                <w:sz w:val="20"/>
-                <w:szCs w:val="20"/>
-              </w:rPr>
-              <w:t xml:space="preserve"> Plan .</w:t>
-            </w:r>
-            <w:proofErr w:type="spellStart"/>
-            <w:r>
-              <w:rPr>
-                <w:rFonts w:ascii="Arial" w:hAnsi="Arial" w:cs="Arial"/>
-                <w:sz w:val="20"/>
-                <w:szCs w:val="20"/>
-              </w:rPr>
               <w:t>docx</w:t>
             </w:r>
-            <w:proofErr w:type="spellEnd"/>
           </w:p>
         </w:tc>
       </w:tr>
@@ -880,7 +838,33 @@
                 <w:sz w:val="20"/>
                 <w:szCs w:val="24"/>
               </w:rPr>
-              <w:t>Line(191 to 195)</w:t>
+              <w:t>Line(268</w:t>
+            </w:r>
+            <w:r>
+              <w:rPr>
+                <w:rFonts w:ascii="Arial" w:hAnsi="Arial" w:cs="Arial"/>
+                <w:sz w:val="20"/>
+                <w:szCs w:val="24"/>
+              </w:rPr>
+              <w:t xml:space="preserve"> to </w:t>
+            </w:r>
+            <w:r>
+              <w:rPr>
+                <w:rFonts w:ascii="Arial" w:hAnsi="Arial" w:cs="Arial"/>
+                <w:sz w:val="20"/>
+                <w:szCs w:val="24"/>
+              </w:rPr>
+              <w:t>271</w:t>
+            </w:r>
+            <w:bookmarkStart w:id="0" w:name="_GoBack"/>
+            <w:bookmarkEnd w:id="0"/>
+            <w:r>
+              <w:rPr>
+                <w:rFonts w:ascii="Arial" w:hAnsi="Arial" w:cs="Arial"/>
+                <w:sz w:val="20"/>
+                <w:szCs w:val="24"/>
+              </w:rPr>
+              <w:t>)</w:t>
             </w:r>
           </w:p>
         </w:tc>
@@ -968,7 +952,6 @@
               </w:rPr>
               <w:t>PHP_PRES /conference/</w:t>
             </w:r>
-            <w:proofErr w:type="spellStart"/>
             <w:r>
               <w:rPr>
                 <w:rFonts w:ascii="Arial" w:hAnsi="Arial" w:cs="Arial"/>
@@ -985,7 +968,6 @@
               </w:rPr>
               <w:t>.php</w:t>
             </w:r>
-            <w:proofErr w:type="spellEnd"/>
           </w:p>
           <w:p>
             <w:pPr>
@@ -1045,25 +1027,7 @@
                 <w:sz w:val="20"/>
                 <w:szCs w:val="24"/>
               </w:rPr>
-              <w:t xml:space="preserve">Adding 1 to 5 sponsor to a conference and update in </w:t>
-            </w:r>
-            <w:proofErr w:type="spellStart"/>
-            <w:r>
-              <w:rPr>
-                <w:rFonts w:ascii="Arial" w:hAnsi="Arial" w:cs="Arial"/>
-                <w:sz w:val="20"/>
-                <w:szCs w:val="24"/>
-              </w:rPr>
-              <w:t>conference_sponsor</w:t>
-            </w:r>
-            <w:proofErr w:type="spellEnd"/>
-            <w:r>
-              <w:rPr>
-                <w:rFonts w:ascii="Arial" w:hAnsi="Arial" w:cs="Arial"/>
-                <w:sz w:val="20"/>
-                <w:szCs w:val="24"/>
-              </w:rPr>
-              <w:t xml:space="preserve"> database table</w:t>
+              <w:t>Adding 1 to 5 sponsor to a conference and update in conference_sponsor database table</w:t>
             </w:r>
           </w:p>
           <w:p>
@@ -1240,18 +1204,8 @@
                 <w:sz w:val="18"/>
                 <w:szCs w:val="24"/>
               </w:rPr>
-              <w:t>PHP_PRES /conference/</w:t>
-            </w:r>
-            <w:proofErr w:type="spellStart"/>
-            <w:r>
-              <w:rPr>
-                <w:rFonts w:ascii="Arial" w:hAnsi="Arial" w:cs="Arial"/>
-                <w:sz w:val="18"/>
-                <w:szCs w:val="24"/>
-              </w:rPr>
-              <w:t>add.php</w:t>
-            </w:r>
-            <w:proofErr w:type="spellEnd"/>
+              <w:t>PHP_PRES /conference/add.php</w:t>
+            </w:r>
           </w:p>
           <w:p>
             <w:pPr>
@@ -1330,7 +1284,6 @@
                 <w:szCs w:val="24"/>
               </w:rPr>
             </w:pPr>
-            <w:proofErr w:type="spellStart"/>
             <w:r>
               <w:rPr>
                 <w:rFonts w:ascii="Arial" w:hAnsi="Arial" w:cs="Arial"/>
@@ -1339,7 +1292,6 @@
               </w:rPr>
               <w:t>Edit.php</w:t>
             </w:r>
-            <w:proofErr w:type="spellEnd"/>
             <w:r>
               <w:rPr>
                 <w:rFonts w:ascii="Arial" w:hAnsi="Arial" w:cs="Arial"/>
@@ -1406,7 +1358,6 @@
                 <w:szCs w:val="24"/>
               </w:rPr>
             </w:pPr>
-            <w:proofErr w:type="spellStart"/>
             <w:r>
               <w:rPr>
                 <w:rFonts w:ascii="Arial" w:hAnsi="Arial" w:cs="Arial"/>
@@ -1415,7 +1366,6 @@
               </w:rPr>
               <w:t>dBobject.php</w:t>
             </w:r>
-            <w:proofErr w:type="spellEnd"/>
             <w:r>
               <w:rPr>
                 <w:rFonts w:ascii="Arial" w:hAnsi="Arial" w:cs="Arial"/>
@@ -1469,46 +1419,26 @@
                 <w:sz w:val="18"/>
                 <w:szCs w:val="24"/>
               </w:rPr>
-              <w:t>PHP_PRES /conference/</w:t>
-            </w:r>
-            <w:proofErr w:type="spellStart"/>
-            <w:r>
+              <w:t>PHP_PRES /conference/edit.php</w:t>
+            </w:r>
+          </w:p>
+          <w:p>
+            <w:pPr>
+              <w:spacing w:before="120" w:after="120"/>
               <w:rPr>
                 <w:rFonts w:ascii="Arial" w:hAnsi="Arial" w:cs="Arial"/>
                 <w:sz w:val="18"/>
                 <w:szCs w:val="24"/>
               </w:rPr>
-              <w:t>edit.php</w:t>
-            </w:r>
-            <w:proofErr w:type="spellEnd"/>
-          </w:p>
-          <w:p>
-            <w:pPr>
-              <w:spacing w:before="120" w:after="120"/>
+            </w:pPr>
+            <w:r>
               <w:rPr>
                 <w:rFonts w:ascii="Arial" w:hAnsi="Arial" w:cs="Arial"/>
                 <w:sz w:val="18"/>
                 <w:szCs w:val="24"/>
               </w:rPr>
-            </w:pPr>
-            <w:r>
-              <w:rPr>
-                <w:rFonts w:ascii="Arial" w:hAnsi="Arial" w:cs="Arial"/>
-                <w:sz w:val="18"/>
-                <w:szCs w:val="24"/>
-              </w:rPr>
-              <w:t>PHP_DB /</w:t>
-            </w:r>
-            <w:proofErr w:type="spellStart"/>
-            <w:r>
-              <w:rPr>
-                <w:rFonts w:ascii="Arial" w:hAnsi="Arial" w:cs="Arial"/>
-                <w:sz w:val="18"/>
-                <w:szCs w:val="24"/>
-              </w:rPr>
-              <w:t>dbObject.php</w:t>
-            </w:r>
-            <w:proofErr w:type="spellEnd"/>
+              <w:t>PHP_DB /dbObject.php</w:t>
+            </w:r>
           </w:p>
           <w:p>
             <w:pPr>
@@ -1544,25 +1474,7 @@
                 <w:sz w:val="20"/>
                 <w:szCs w:val="24"/>
               </w:rPr>
-              <w:t xml:space="preserve">Session </w:t>
-            </w:r>
-            <w:proofErr w:type="spellStart"/>
-            <w:r>
-              <w:rPr>
-                <w:rFonts w:ascii="Arial" w:hAnsi="Arial" w:cs="Arial"/>
-                <w:sz w:val="20"/>
-                <w:szCs w:val="24"/>
-              </w:rPr>
-              <w:t>FeedBack</w:t>
-            </w:r>
-            <w:proofErr w:type="spellEnd"/>
-            <w:r>
-              <w:rPr>
-                <w:rFonts w:ascii="Arial" w:hAnsi="Arial" w:cs="Arial"/>
-                <w:sz w:val="20"/>
-                <w:szCs w:val="24"/>
-              </w:rPr>
-              <w:t xml:space="preserve"> can be NULL</w:t>
+              <w:t>Session FeedBack can be NULL</w:t>
             </w:r>
           </w:p>
         </w:tc>
@@ -2450,8 +2362,6 @@
                 <w:szCs w:val="24"/>
               </w:rPr>
             </w:pPr>
-            <w:bookmarkStart w:id="0" w:name="_GoBack"/>
-            <w:bookmarkEnd w:id="0"/>
           </w:p>
         </w:tc>
       </w:tr>
@@ -3017,59 +2927,39 @@
                 <w:szCs w:val="24"/>
               </w:rPr>
             </w:pPr>
-            <w:proofErr w:type="spellStart"/>
             <w:r>
               <w:rPr>
                 <w:rFonts w:ascii="Arial" w:hAnsi="Arial" w:cs="Arial"/>
                 <w:sz w:val="18"/>
                 <w:szCs w:val="24"/>
               </w:rPr>
-              <w:t>Database_Physical_Design</w:t>
-            </w:r>
-            <w:proofErr w:type="spellEnd"/>
+              <w:t>Database_Physical_Design V4.2</w:t>
+            </w:r>
             <w:r>
               <w:rPr>
                 <w:rFonts w:ascii="Arial" w:hAnsi="Arial" w:cs="Arial"/>
                 <w:sz w:val="18"/>
                 <w:szCs w:val="24"/>
               </w:rPr>
-              <w:t xml:space="preserve"> V4.2</w:t>
-            </w:r>
-            <w:r>
+              <w:t>.vsd</w:t>
+            </w:r>
+          </w:p>
+          <w:p>
+            <w:pPr>
+              <w:spacing w:before="120" w:after="120"/>
               <w:rPr>
                 <w:rFonts w:ascii="Arial" w:hAnsi="Arial" w:cs="Arial"/>
                 <w:sz w:val="18"/>
                 <w:szCs w:val="24"/>
               </w:rPr>
-              <w:t>.vsd</w:t>
-            </w:r>
-          </w:p>
-          <w:p>
-            <w:pPr>
-              <w:spacing w:before="120" w:after="120"/>
+            </w:pPr>
+            <w:r>
               <w:rPr>
                 <w:rFonts w:ascii="Arial" w:hAnsi="Arial" w:cs="Arial"/>
                 <w:sz w:val="18"/>
                 <w:szCs w:val="24"/>
               </w:rPr>
-            </w:pPr>
-            <w:proofErr w:type="spellStart"/>
-            <w:r>
-              <w:rPr>
-                <w:rFonts w:ascii="Arial" w:hAnsi="Arial" w:cs="Arial"/>
-                <w:sz w:val="18"/>
-                <w:szCs w:val="24"/>
-              </w:rPr>
-              <w:t>Database_Physical_Design</w:t>
-            </w:r>
-            <w:proofErr w:type="spellEnd"/>
-            <w:r>
-              <w:rPr>
-                <w:rFonts w:ascii="Arial" w:hAnsi="Arial" w:cs="Arial"/>
-                <w:sz w:val="18"/>
-                <w:szCs w:val="24"/>
-              </w:rPr>
-              <w:t xml:space="preserve"> V4.2</w:t>
+              <w:t>Database_Physical_Design V4.2</w:t>
             </w:r>
             <w:r>
               <w:rPr>
@@ -3226,7 +3116,7 @@
               <w:sz w:val="32"/>
               <w:szCs w:val="32"/>
             </w:rPr>
-            <w:t>3</w:t>
+            <w:t>1</w:t>
           </w:r>
           <w:r>
             <w:rPr>
@@ -8854,7 +8744,7 @@
 </file>
 
 <file path=customXml/itemProps1.xml><?xml version="1.0" encoding="utf-8"?>
-<ds:datastoreItem xmlns:ds="http://schemas.openxmlformats.org/officeDocument/2006/customXml" ds:itemID="{E541180B-A116-49C0-8C24-8C94C20B890C}">
+<ds:datastoreItem xmlns:ds="http://schemas.openxmlformats.org/officeDocument/2006/customXml" ds:itemID="{4910312F-AF99-4049-B809-C8B6BA8DCE4E}">
   <ds:schemaRefs>
     <ds:schemaRef ds:uri="http://schemas.openxmlformats.org/officeDocument/2006/bibliography"/>
   </ds:schemaRefs>

</xml_diff>

<commit_message>
Mobile app testing added to documents folder
</commit_message>
<xml_diff>
--- a/Individual Documents/Rudhra/PROJ_NAL11358736_CONSTRUCTION_2/Project Management/Work Log_Rudhrakumar.docx
+++ b/Individual Documents/Rudhra/PROJ_NAL11358736_CONSTRUCTION_2/Project Management/Work Log_Rudhrakumar.docx
@@ -365,7 +365,27 @@
                 <w:sz w:val="20"/>
                 <w:szCs w:val="20"/>
               </w:rPr>
-              <w:t>Complete initial task assignments for the group, make the list available to team members and eMail it to the Teacher</w:t>
+              <w:t xml:space="preserve">Complete initial task assignments for the group, make the list available to team members and </w:t>
+            </w:r>
+            <w:proofErr w:type="spellStart"/>
+            <w:r>
+              <w:rPr>
+                <w:rFonts w:ascii="Arial" w:hAnsi="Arial" w:cs="Arial"/>
+                <w:color w:val="000000"/>
+                <w:sz w:val="20"/>
+                <w:szCs w:val="20"/>
+              </w:rPr>
+              <w:t>eMail</w:t>
+            </w:r>
+            <w:proofErr w:type="spellEnd"/>
+            <w:r>
+              <w:rPr>
+                <w:rFonts w:ascii="Arial" w:hAnsi="Arial" w:cs="Arial"/>
+                <w:color w:val="000000"/>
+                <w:sz w:val="20"/>
+                <w:szCs w:val="20"/>
+              </w:rPr>
+              <w:t xml:space="preserve"> it to the Teacher</w:t>
             </w:r>
           </w:p>
         </w:tc>
@@ -562,7 +582,27 @@
                 <w:sz w:val="20"/>
                 <w:szCs w:val="20"/>
               </w:rPr>
-              <w:t>Develop an Iteration plan for this iteration for Items 1 to 5 (eMail a copy to the Teacher)</w:t>
+              <w:t>Develop an Iteration plan for this iteration for Items 1 to 5 (</w:t>
+            </w:r>
+            <w:proofErr w:type="spellStart"/>
+            <w:r>
+              <w:rPr>
+                <w:rFonts w:ascii="Arial" w:hAnsi="Arial" w:cs="Arial"/>
+                <w:color w:val="000000"/>
+                <w:sz w:val="20"/>
+                <w:szCs w:val="20"/>
+              </w:rPr>
+              <w:t>eMail</w:t>
+            </w:r>
+            <w:proofErr w:type="spellEnd"/>
+            <w:r>
+              <w:rPr>
+                <w:rFonts w:ascii="Arial" w:hAnsi="Arial" w:cs="Arial"/>
+                <w:color w:val="000000"/>
+                <w:sz w:val="20"/>
+                <w:szCs w:val="20"/>
+              </w:rPr>
+              <w:t xml:space="preserve"> a copy to the Teacher)</w:t>
             </w:r>
           </w:p>
         </w:tc>
@@ -637,6 +677,7 @@
               </w:rPr>
               <w:t xml:space="preserve"> Plan .</w:t>
             </w:r>
+            <w:proofErr w:type="spellStart"/>
             <w:r>
               <w:rPr>
                 <w:rFonts w:ascii="Arial" w:hAnsi="Arial" w:cs="Arial"/>
@@ -645,6 +686,7 @@
               </w:rPr>
               <w:t>docx</w:t>
             </w:r>
+            <w:proofErr w:type="spellEnd"/>
           </w:p>
         </w:tc>
       </w:tr>
@@ -856,8 +898,6 @@
               </w:rPr>
               <w:t>271</w:t>
             </w:r>
-            <w:bookmarkStart w:id="0" w:name="_GoBack"/>
-            <w:bookmarkEnd w:id="0"/>
             <w:r>
               <w:rPr>
                 <w:rFonts w:ascii="Arial" w:hAnsi="Arial" w:cs="Arial"/>
@@ -952,6 +992,7 @@
               </w:rPr>
               <w:t>PHP_PRES /conference/</w:t>
             </w:r>
+            <w:proofErr w:type="spellStart"/>
             <w:r>
               <w:rPr>
                 <w:rFonts w:ascii="Arial" w:hAnsi="Arial" w:cs="Arial"/>
@@ -968,6 +1009,7 @@
               </w:rPr>
               <w:t>.php</w:t>
             </w:r>
+            <w:proofErr w:type="spellEnd"/>
           </w:p>
           <w:p>
             <w:pPr>
@@ -1027,7 +1069,25 @@
                 <w:sz w:val="20"/>
                 <w:szCs w:val="24"/>
               </w:rPr>
-              <w:t>Adding 1 to 5 sponsor to a conference and update in conference_sponsor database table</w:t>
+              <w:t xml:space="preserve">Adding 1 to 5 sponsor to a conference and update in </w:t>
+            </w:r>
+            <w:proofErr w:type="spellStart"/>
+            <w:r>
+              <w:rPr>
+                <w:rFonts w:ascii="Arial" w:hAnsi="Arial" w:cs="Arial"/>
+                <w:sz w:val="20"/>
+                <w:szCs w:val="24"/>
+              </w:rPr>
+              <w:t>conference_sponsor</w:t>
+            </w:r>
+            <w:proofErr w:type="spellEnd"/>
+            <w:r>
+              <w:rPr>
+                <w:rFonts w:ascii="Arial" w:hAnsi="Arial" w:cs="Arial"/>
+                <w:sz w:val="20"/>
+                <w:szCs w:val="24"/>
+              </w:rPr>
+              <w:t xml:space="preserve"> database table</w:t>
             </w:r>
           </w:p>
           <w:p>
@@ -1204,8 +1264,18 @@
                 <w:sz w:val="18"/>
                 <w:szCs w:val="24"/>
               </w:rPr>
-              <w:t>PHP_PRES /conference/add.php</w:t>
-            </w:r>
+              <w:t>PHP_PRES /conference/</w:t>
+            </w:r>
+            <w:proofErr w:type="spellStart"/>
+            <w:r>
+              <w:rPr>
+                <w:rFonts w:ascii="Arial" w:hAnsi="Arial" w:cs="Arial"/>
+                <w:sz w:val="18"/>
+                <w:szCs w:val="24"/>
+              </w:rPr>
+              <w:t>add.php</w:t>
+            </w:r>
+            <w:proofErr w:type="spellEnd"/>
           </w:p>
           <w:p>
             <w:pPr>
@@ -1284,6 +1354,7 @@
                 <w:szCs w:val="24"/>
               </w:rPr>
             </w:pPr>
+            <w:proofErr w:type="spellStart"/>
             <w:r>
               <w:rPr>
                 <w:rFonts w:ascii="Arial" w:hAnsi="Arial" w:cs="Arial"/>
@@ -1292,6 +1363,7 @@
               </w:rPr>
               <w:t>Edit.php</w:t>
             </w:r>
+            <w:proofErr w:type="spellEnd"/>
             <w:r>
               <w:rPr>
                 <w:rFonts w:ascii="Arial" w:hAnsi="Arial" w:cs="Arial"/>
@@ -1358,6 +1430,7 @@
                 <w:szCs w:val="24"/>
               </w:rPr>
             </w:pPr>
+            <w:proofErr w:type="spellStart"/>
             <w:r>
               <w:rPr>
                 <w:rFonts w:ascii="Arial" w:hAnsi="Arial" w:cs="Arial"/>
@@ -1366,6 +1439,7 @@
               </w:rPr>
               <w:t>dBobject.php</w:t>
             </w:r>
+            <w:proofErr w:type="spellEnd"/>
             <w:r>
               <w:rPr>
                 <w:rFonts w:ascii="Arial" w:hAnsi="Arial" w:cs="Arial"/>
@@ -1419,26 +1493,46 @@
                 <w:sz w:val="18"/>
                 <w:szCs w:val="24"/>
               </w:rPr>
-              <w:t>PHP_PRES /conference/edit.php</w:t>
-            </w:r>
-          </w:p>
-          <w:p>
-            <w:pPr>
-              <w:spacing w:before="120" w:after="120"/>
-              <w:rPr>
-                <w:rFonts w:ascii="Arial" w:hAnsi="Arial" w:cs="Arial"/>
-                <w:sz w:val="18"/>
-                <w:szCs w:val="24"/>
-              </w:rPr>
-            </w:pPr>
-            <w:r>
-              <w:rPr>
-                <w:rFonts w:ascii="Arial" w:hAnsi="Arial" w:cs="Arial"/>
-                <w:sz w:val="18"/>
-                <w:szCs w:val="24"/>
-              </w:rPr>
-              <w:t>PHP_DB /dbObject.php</w:t>
-            </w:r>
+              <w:t>PHP_PRES /conference/</w:t>
+            </w:r>
+            <w:proofErr w:type="spellStart"/>
+            <w:r>
+              <w:rPr>
+                <w:rFonts w:ascii="Arial" w:hAnsi="Arial" w:cs="Arial"/>
+                <w:sz w:val="18"/>
+                <w:szCs w:val="24"/>
+              </w:rPr>
+              <w:t>edit.php</w:t>
+            </w:r>
+            <w:proofErr w:type="spellEnd"/>
+          </w:p>
+          <w:p>
+            <w:pPr>
+              <w:spacing w:before="120" w:after="120"/>
+              <w:rPr>
+                <w:rFonts w:ascii="Arial" w:hAnsi="Arial" w:cs="Arial"/>
+                <w:sz w:val="18"/>
+                <w:szCs w:val="24"/>
+              </w:rPr>
+            </w:pPr>
+            <w:r>
+              <w:rPr>
+                <w:rFonts w:ascii="Arial" w:hAnsi="Arial" w:cs="Arial"/>
+                <w:sz w:val="18"/>
+                <w:szCs w:val="24"/>
+              </w:rPr>
+              <w:t>PHP_DB /</w:t>
+            </w:r>
+            <w:proofErr w:type="spellStart"/>
+            <w:r>
+              <w:rPr>
+                <w:rFonts w:ascii="Arial" w:hAnsi="Arial" w:cs="Arial"/>
+                <w:sz w:val="18"/>
+                <w:szCs w:val="24"/>
+              </w:rPr>
+              <w:t>dbObject.php</w:t>
+            </w:r>
+            <w:proofErr w:type="spellEnd"/>
           </w:p>
           <w:p>
             <w:pPr>
@@ -1474,7 +1568,25 @@
                 <w:sz w:val="20"/>
                 <w:szCs w:val="24"/>
               </w:rPr>
-              <w:t>Session FeedBack can be NULL</w:t>
+              <w:t xml:space="preserve">Session </w:t>
+            </w:r>
+            <w:proofErr w:type="spellStart"/>
+            <w:r>
+              <w:rPr>
+                <w:rFonts w:ascii="Arial" w:hAnsi="Arial" w:cs="Arial"/>
+                <w:sz w:val="20"/>
+                <w:szCs w:val="24"/>
+              </w:rPr>
+              <w:t>FeedBack</w:t>
+            </w:r>
+            <w:proofErr w:type="spellEnd"/>
+            <w:r>
+              <w:rPr>
+                <w:rFonts w:ascii="Arial" w:hAnsi="Arial" w:cs="Arial"/>
+                <w:sz w:val="20"/>
+                <w:szCs w:val="24"/>
+              </w:rPr>
+              <w:t xml:space="preserve"> can be NULL</w:t>
             </w:r>
           </w:p>
         </w:tc>
@@ -1541,6 +1653,14 @@
                 <w:szCs w:val="24"/>
               </w:rPr>
             </w:pPr>
+            <w:r>
+              <w:rPr>
+                <w:rFonts w:ascii="Arial" w:hAnsi="Arial" w:cs="Arial"/>
+                <w:sz w:val="20"/>
+                <w:szCs w:val="24"/>
+              </w:rPr>
+              <w:t xml:space="preserve">Modify Feedback Form </w:t>
+            </w:r>
           </w:p>
         </w:tc>
         <w:tc>
@@ -1556,6 +1676,14 @@
                 <w:szCs w:val="24"/>
               </w:rPr>
             </w:pPr>
+            <w:r>
+              <w:rPr>
+                <w:rFonts w:ascii="Arial" w:hAnsi="Arial" w:cs="Arial"/>
+                <w:sz w:val="20"/>
+                <w:szCs w:val="24"/>
+              </w:rPr>
+              <w:t xml:space="preserve">Modify form page to add a feedback form </w:t>
+            </w:r>
           </w:p>
         </w:tc>
         <w:tc>
@@ -1571,6 +1699,66 @@
                 <w:szCs w:val="24"/>
               </w:rPr>
             </w:pPr>
+            <w:r>
+              <w:rPr>
+                <w:rFonts w:ascii="Arial" w:hAnsi="Arial" w:cs="Arial"/>
+                <w:sz w:val="18"/>
+                <w:szCs w:val="24"/>
+              </w:rPr>
+              <w:t>PHP_PRES /</w:t>
+            </w:r>
+            <w:r>
+              <w:rPr>
+                <w:rFonts w:ascii="Arial" w:hAnsi="Arial" w:cs="Arial"/>
+                <w:sz w:val="18"/>
+                <w:szCs w:val="24"/>
+              </w:rPr>
+              <w:t xml:space="preserve"> </w:t>
+            </w:r>
+            <w:proofErr w:type="spellStart"/>
+            <w:r>
+              <w:rPr>
+                <w:rFonts w:ascii="Arial" w:hAnsi="Arial" w:cs="Arial"/>
+                <w:sz w:val="18"/>
+                <w:szCs w:val="24"/>
+              </w:rPr>
+              <w:t>feedback_form</w:t>
+            </w:r>
+            <w:proofErr w:type="spellEnd"/>
+            <w:r>
+              <w:rPr>
+                <w:rFonts w:ascii="Arial" w:hAnsi="Arial" w:cs="Arial"/>
+                <w:sz w:val="18"/>
+                <w:szCs w:val="24"/>
+              </w:rPr>
+              <w:t xml:space="preserve"> </w:t>
+            </w:r>
+            <w:r>
+              <w:rPr>
+                <w:rFonts w:ascii="Arial" w:hAnsi="Arial" w:cs="Arial"/>
+                <w:sz w:val="18"/>
+                <w:szCs w:val="24"/>
+              </w:rPr>
+              <w:t>/</w:t>
+            </w:r>
+            <w:r>
+              <w:rPr>
+                <w:rFonts w:ascii="Arial" w:hAnsi="Arial" w:cs="Arial"/>
+                <w:sz w:val="18"/>
+                <w:szCs w:val="24"/>
+              </w:rPr>
+              <w:t xml:space="preserve"> </w:t>
+            </w:r>
+            <w:proofErr w:type="spellStart"/>
+            <w:r>
+              <w:rPr>
+                <w:rFonts w:ascii="Arial" w:hAnsi="Arial" w:cs="Arial"/>
+                <w:sz w:val="18"/>
+                <w:szCs w:val="24"/>
+              </w:rPr>
+              <w:t>view.php</w:t>
+            </w:r>
+            <w:proofErr w:type="spellEnd"/>
           </w:p>
         </w:tc>
       </w:tr>
@@ -1604,6 +1792,32 @@
                 <w:szCs w:val="20"/>
               </w:rPr>
             </w:pPr>
+            <w:r>
+              <w:rPr>
+                <w:rFonts w:ascii="Arial" w:hAnsi="Arial" w:cs="Arial"/>
+                <w:sz w:val="20"/>
+                <w:szCs w:val="20"/>
+              </w:rPr>
+              <w:t>Modified page</w:t>
+            </w:r>
+            <w:r>
+              <w:rPr>
+                <w:rFonts w:ascii="Arial" w:hAnsi="Arial" w:cs="Arial"/>
+                <w:sz w:val="20"/>
+                <w:szCs w:val="20"/>
+              </w:rPr>
+              <w:t xml:space="preserve"> display information. Form page shows feedback forms and feedback sections for the logged user and selected conference or session feedbacks</w:t>
+            </w:r>
+          </w:p>
+          <w:p>
+            <w:pPr>
+              <w:spacing w:before="120" w:after="120"/>
+              <w:rPr>
+                <w:rFonts w:ascii="Arial" w:hAnsi="Arial" w:cs="Arial"/>
+                <w:sz w:val="20"/>
+                <w:szCs w:val="20"/>
+              </w:rPr>
+            </w:pPr>
           </w:p>
         </w:tc>
         <w:tc>
@@ -1619,6 +1833,198 @@
                 <w:szCs w:val="24"/>
               </w:rPr>
             </w:pPr>
+            <w:r>
+              <w:rPr>
+                <w:rFonts w:ascii="Arial" w:hAnsi="Arial" w:cs="Arial"/>
+                <w:sz w:val="18"/>
+                <w:szCs w:val="24"/>
+              </w:rPr>
+              <w:t>New files added</w:t>
+            </w:r>
+          </w:p>
+          <w:p>
+            <w:pPr>
+              <w:spacing w:before="120" w:after="120"/>
+              <w:rPr>
+                <w:rFonts w:ascii="Arial" w:hAnsi="Arial" w:cs="Arial"/>
+                <w:sz w:val="18"/>
+                <w:szCs w:val="24"/>
+              </w:rPr>
+            </w:pPr>
+            <w:r>
+              <w:rPr>
+                <w:rFonts w:ascii="Arial" w:hAnsi="Arial" w:cs="Arial"/>
+                <w:sz w:val="18"/>
+                <w:szCs w:val="24"/>
+              </w:rPr>
+              <w:t xml:space="preserve">PHP_PRES / </w:t>
+            </w:r>
+            <w:proofErr w:type="spellStart"/>
+            <w:r>
+              <w:rPr>
+                <w:rFonts w:ascii="Arial" w:hAnsi="Arial" w:cs="Arial"/>
+                <w:sz w:val="18"/>
+                <w:szCs w:val="24"/>
+              </w:rPr>
+              <w:t>feedback_form</w:t>
+            </w:r>
+            <w:proofErr w:type="spellEnd"/>
+            <w:r>
+              <w:rPr>
+                <w:rFonts w:ascii="Arial" w:hAnsi="Arial" w:cs="Arial"/>
+                <w:sz w:val="18"/>
+                <w:szCs w:val="24"/>
+              </w:rPr>
+              <w:t xml:space="preserve"> / </w:t>
+            </w:r>
+            <w:proofErr w:type="spellStart"/>
+            <w:r>
+              <w:rPr>
+                <w:rFonts w:ascii="Arial" w:hAnsi="Arial" w:cs="Arial"/>
+                <w:sz w:val="18"/>
+                <w:szCs w:val="24"/>
+              </w:rPr>
+              <w:t>add_fb.php</w:t>
+            </w:r>
+            <w:proofErr w:type="spellEnd"/>
+          </w:p>
+          <w:p>
+            <w:pPr>
+              <w:spacing w:before="120" w:after="120"/>
+              <w:rPr>
+                <w:rFonts w:ascii="Arial" w:hAnsi="Arial" w:cs="Arial"/>
+                <w:sz w:val="18"/>
+                <w:szCs w:val="24"/>
+              </w:rPr>
+            </w:pPr>
+            <w:r>
+              <w:rPr>
+                <w:rFonts w:ascii="Arial" w:hAnsi="Arial" w:cs="Arial"/>
+                <w:sz w:val="18"/>
+                <w:szCs w:val="24"/>
+              </w:rPr>
+              <w:t xml:space="preserve">PHP_PRES / </w:t>
+            </w:r>
+            <w:proofErr w:type="spellStart"/>
+            <w:r>
+              <w:rPr>
+                <w:rFonts w:ascii="Arial" w:hAnsi="Arial" w:cs="Arial"/>
+                <w:sz w:val="18"/>
+                <w:szCs w:val="24"/>
+              </w:rPr>
+              <w:t>feedback_form</w:t>
+            </w:r>
+            <w:proofErr w:type="spellEnd"/>
+            <w:r>
+              <w:rPr>
+                <w:rFonts w:ascii="Arial" w:hAnsi="Arial" w:cs="Arial"/>
+                <w:sz w:val="18"/>
+                <w:szCs w:val="24"/>
+              </w:rPr>
+              <w:t xml:space="preserve"> / </w:t>
+            </w:r>
+            <w:proofErr w:type="spellStart"/>
+            <w:r>
+              <w:rPr>
+                <w:rFonts w:ascii="Arial" w:hAnsi="Arial" w:cs="Arial"/>
+                <w:sz w:val="18"/>
+                <w:szCs w:val="24"/>
+              </w:rPr>
+              <w:t>delete_fb.php</w:t>
+            </w:r>
+            <w:proofErr w:type="spellEnd"/>
+          </w:p>
+          <w:p>
+            <w:pPr>
+              <w:spacing w:before="120" w:after="120"/>
+              <w:rPr>
+                <w:rFonts w:ascii="Arial" w:hAnsi="Arial" w:cs="Arial"/>
+                <w:sz w:val="18"/>
+                <w:szCs w:val="24"/>
+              </w:rPr>
+            </w:pPr>
+            <w:r>
+              <w:rPr>
+                <w:rFonts w:ascii="Arial" w:hAnsi="Arial" w:cs="Arial"/>
+                <w:sz w:val="18"/>
+                <w:szCs w:val="24"/>
+              </w:rPr>
+              <w:t xml:space="preserve">PHP_PRES / </w:t>
+            </w:r>
+            <w:proofErr w:type="spellStart"/>
+            <w:r>
+              <w:rPr>
+                <w:rFonts w:ascii="Arial" w:hAnsi="Arial" w:cs="Arial"/>
+                <w:sz w:val="18"/>
+                <w:szCs w:val="24"/>
+              </w:rPr>
+              <w:t>feedback_form</w:t>
+            </w:r>
+            <w:proofErr w:type="spellEnd"/>
+            <w:r>
+              <w:rPr>
+                <w:rFonts w:ascii="Arial" w:hAnsi="Arial" w:cs="Arial"/>
+                <w:sz w:val="18"/>
+                <w:szCs w:val="24"/>
+              </w:rPr>
+              <w:t xml:space="preserve"> / </w:t>
+            </w:r>
+            <w:proofErr w:type="spellStart"/>
+            <w:r>
+              <w:rPr>
+                <w:rFonts w:ascii="Arial" w:hAnsi="Arial" w:cs="Arial"/>
+                <w:sz w:val="18"/>
+                <w:szCs w:val="24"/>
+              </w:rPr>
+              <w:t>edit_fb.php</w:t>
+            </w:r>
+            <w:proofErr w:type="spellEnd"/>
+          </w:p>
+          <w:p>
+            <w:pPr>
+              <w:spacing w:before="120" w:after="120"/>
+              <w:rPr>
+                <w:rFonts w:ascii="Arial" w:hAnsi="Arial" w:cs="Arial"/>
+                <w:sz w:val="18"/>
+                <w:szCs w:val="24"/>
+              </w:rPr>
+            </w:pPr>
+            <w:r>
+              <w:rPr>
+                <w:rFonts w:ascii="Arial" w:hAnsi="Arial" w:cs="Arial"/>
+                <w:sz w:val="18"/>
+                <w:szCs w:val="24"/>
+              </w:rPr>
+              <w:t>Files modified</w:t>
+            </w:r>
+          </w:p>
+          <w:p>
+            <w:pPr>
+              <w:spacing w:before="120" w:after="120"/>
+              <w:rPr>
+                <w:rFonts w:ascii="Arial" w:hAnsi="Arial" w:cs="Arial"/>
+                <w:sz w:val="18"/>
+                <w:szCs w:val="24"/>
+              </w:rPr>
+            </w:pPr>
+            <w:r>
+              <w:rPr>
+                <w:rFonts w:ascii="Arial" w:hAnsi="Arial" w:cs="Arial"/>
+                <w:sz w:val="18"/>
+                <w:szCs w:val="24"/>
+              </w:rPr>
+              <w:t>PHP_DB /</w:t>
+            </w:r>
+            <w:proofErr w:type="spellStart"/>
+            <w:r>
+              <w:rPr>
+                <w:rFonts w:ascii="Arial" w:hAnsi="Arial" w:cs="Arial"/>
+                <w:sz w:val="18"/>
+                <w:szCs w:val="24"/>
+              </w:rPr>
+              <w:t>dbTable.php</w:t>
+            </w:r>
+            <w:proofErr w:type="spellEnd"/>
           </w:p>
         </w:tc>
       </w:tr>
@@ -1685,6 +2091,14 @@
                 <w:szCs w:val="24"/>
               </w:rPr>
             </w:pPr>
+            <w:r>
+              <w:rPr>
+                <w:rFonts w:ascii="Arial" w:hAnsi="Arial" w:cs="Arial"/>
+                <w:sz w:val="24"/>
+                <w:szCs w:val="24"/>
+              </w:rPr>
+              <w:t>Feedback</w:t>
+            </w:r>
           </w:p>
         </w:tc>
         <w:tc>
@@ -1700,6 +2114,14 @@
                 <w:szCs w:val="20"/>
               </w:rPr>
             </w:pPr>
+            <w:r>
+              <w:rPr>
+                <w:rFonts w:ascii="Arial" w:hAnsi="Arial" w:cs="Arial"/>
+                <w:sz w:val="20"/>
+                <w:szCs w:val="20"/>
+              </w:rPr>
+              <w:t>Display feedback questions according to conference or session and selected dropdown option as well as logged user.</w:t>
+            </w:r>
           </w:p>
         </w:tc>
         <w:tc>
@@ -1715,6 +2137,60 @@
                 <w:szCs w:val="24"/>
               </w:rPr>
             </w:pPr>
+            <w:r>
+              <w:rPr>
+                <w:rFonts w:ascii="Arial" w:hAnsi="Arial" w:cs="Arial"/>
+                <w:sz w:val="18"/>
+                <w:szCs w:val="24"/>
+              </w:rPr>
+              <w:t xml:space="preserve">PHP_PRES / </w:t>
+            </w:r>
+            <w:proofErr w:type="spellStart"/>
+            <w:r>
+              <w:rPr>
+                <w:rFonts w:ascii="Arial" w:hAnsi="Arial" w:cs="Arial"/>
+                <w:sz w:val="18"/>
+                <w:szCs w:val="24"/>
+              </w:rPr>
+              <w:t>feedback_form</w:t>
+            </w:r>
+            <w:proofErr w:type="spellEnd"/>
+            <w:r>
+              <w:rPr>
+                <w:rFonts w:ascii="Arial" w:hAnsi="Arial" w:cs="Arial"/>
+                <w:sz w:val="18"/>
+                <w:szCs w:val="24"/>
+              </w:rPr>
+              <w:t xml:space="preserve"> / </w:t>
+            </w:r>
+            <w:proofErr w:type="spellStart"/>
+            <w:r>
+              <w:rPr>
+                <w:rFonts w:ascii="Arial" w:hAnsi="Arial" w:cs="Arial"/>
+                <w:sz w:val="18"/>
+                <w:szCs w:val="24"/>
+              </w:rPr>
+              <w:t>view.php</w:t>
+            </w:r>
+            <w:proofErr w:type="spellEnd"/>
+          </w:p>
+          <w:p>
+            <w:pPr>
+              <w:spacing w:before="120" w:after="120"/>
+              <w:rPr>
+                <w:rFonts w:ascii="Arial" w:hAnsi="Arial" w:cs="Arial"/>
+                <w:sz w:val="18"/>
+                <w:szCs w:val="24"/>
+              </w:rPr>
+            </w:pPr>
+            <w:r>
+              <w:rPr>
+                <w:rFonts w:ascii="Arial" w:hAnsi="Arial" w:cs="Arial"/>
+                <w:sz w:val="18"/>
+                <w:szCs w:val="24"/>
+              </w:rPr>
+              <w:t>PHP_DB /dbTable.php</w:t>
+            </w:r>
           </w:p>
         </w:tc>
       </w:tr>
@@ -1770,6 +2246,57 @@
         <w:tc>
           <w:tcPr>
             <w:tcW w:w="2526" w:type="dxa"/>
+            <w:shd w:val="clear" w:color="auto" w:fill="C6D9F1" w:themeFill="text2" w:themeFillTint="33"/>
+          </w:tcPr>
+          <w:p>
+            <w:pPr>
+              <w:spacing w:before="120" w:after="120"/>
+              <w:jc w:val="center"/>
+              <w:rPr>
+                <w:rFonts w:ascii="Arial" w:hAnsi="Arial" w:cs="Arial"/>
+                <w:sz w:val="20"/>
+                <w:szCs w:val="24"/>
+              </w:rPr>
+            </w:pPr>
+          </w:p>
+        </w:tc>
+        <w:tc>
+          <w:tcPr>
+            <w:tcW w:w="7647" w:type="dxa"/>
+            <w:shd w:val="clear" w:color="auto" w:fill="C6D9F1" w:themeFill="text2" w:themeFillTint="33"/>
+          </w:tcPr>
+          <w:p>
+            <w:pPr>
+              <w:spacing w:before="120" w:after="120"/>
+              <w:rPr>
+                <w:rFonts w:ascii="Arial" w:hAnsi="Arial" w:cs="Arial"/>
+                <w:sz w:val="20"/>
+                <w:szCs w:val="20"/>
+              </w:rPr>
+            </w:pPr>
+          </w:p>
+        </w:tc>
+        <w:tc>
+          <w:tcPr>
+            <w:tcW w:w="4502" w:type="dxa"/>
+            <w:shd w:val="clear" w:color="auto" w:fill="C6D9F1" w:themeFill="text2" w:themeFillTint="33"/>
+          </w:tcPr>
+          <w:p>
+            <w:pPr>
+              <w:spacing w:before="120" w:after="120"/>
+              <w:rPr>
+                <w:rFonts w:ascii="Arial" w:hAnsi="Arial" w:cs="Arial"/>
+                <w:sz w:val="18"/>
+                <w:szCs w:val="24"/>
+              </w:rPr>
+            </w:pPr>
+          </w:p>
+        </w:tc>
+      </w:tr>
+      <w:tr>
+        <w:tc>
+          <w:tcPr>
+            <w:tcW w:w="2526" w:type="dxa"/>
             <w:vMerge w:val="restart"/>
           </w:tcPr>
           <w:p>
@@ -1781,6 +2308,22 @@
                 <w:szCs w:val="24"/>
               </w:rPr>
             </w:pPr>
+            <w:r>
+              <w:rPr>
+                <w:rFonts w:ascii="Arial" w:hAnsi="Arial" w:cs="Arial"/>
+                <w:sz w:val="24"/>
+                <w:szCs w:val="24"/>
+              </w:rPr>
+              <w:t>Testing</w:t>
+            </w:r>
+            <w:r>
+              <w:rPr>
+                <w:rFonts w:ascii="Arial" w:hAnsi="Arial" w:cs="Arial"/>
+                <w:sz w:val="24"/>
+                <w:szCs w:val="24"/>
+              </w:rPr>
+              <w:t xml:space="preserve"> Documents</w:t>
+            </w:r>
           </w:p>
         </w:tc>
         <w:tc>
@@ -1793,9 +2336,17 @@
               <w:rPr>
                 <w:rFonts w:ascii="Arial" w:hAnsi="Arial" w:cs="Arial"/>
                 <w:sz w:val="20"/>
-                <w:szCs w:val="20"/>
-              </w:rPr>
-            </w:pPr>
+                <w:szCs w:val="24"/>
+              </w:rPr>
+            </w:pPr>
+            <w:r>
+              <w:rPr>
+                <w:rFonts w:ascii="Arial" w:hAnsi="Arial" w:cs="Arial"/>
+                <w:sz w:val="20"/>
+                <w:szCs w:val="24"/>
+              </w:rPr>
+              <w:t>Test reports</w:t>
+            </w:r>
           </w:p>
         </w:tc>
         <w:tc>
@@ -1841,14 +2392,281 @@
               <w:rPr>
                 <w:rFonts w:ascii="Arial" w:hAnsi="Arial" w:cs="Arial"/>
                 <w:sz w:val="20"/>
-                <w:szCs w:val="20"/>
-              </w:rPr>
-            </w:pPr>
+                <w:szCs w:val="24"/>
+              </w:rPr>
+            </w:pPr>
+            <w:r>
+              <w:rPr>
+                <w:rFonts w:ascii="Arial" w:hAnsi="Arial" w:cs="Arial"/>
+                <w:sz w:val="20"/>
+                <w:szCs w:val="24"/>
+              </w:rPr>
+              <w:t>Test reports summary document</w:t>
+            </w:r>
           </w:p>
         </w:tc>
         <w:tc>
           <w:tcPr>
             <w:tcW w:w="4502" w:type="dxa"/>
+          </w:tcPr>
+          <w:p>
+            <w:pPr>
+              <w:spacing w:before="120" w:after="120"/>
+              <w:rPr>
+                <w:rFonts w:ascii="Arial" w:hAnsi="Arial" w:cs="Arial"/>
+                <w:sz w:val="18"/>
+              </w:rPr>
+            </w:pPr>
+            <w:r>
+              <w:rPr>
+                <w:rFonts w:ascii="Arial" w:hAnsi="Arial" w:cs="Arial"/>
+                <w:sz w:val="18"/>
+              </w:rPr>
+              <w:t>e_Conference_Testing_summary</w:t>
+            </w:r>
+            <w:r>
+              <w:rPr>
+                <w:rFonts w:ascii="Arial" w:hAnsi="Arial" w:cs="Arial"/>
+                <w:sz w:val="18"/>
+              </w:rPr>
+              <w:t>.docx</w:t>
+            </w:r>
+          </w:p>
+          <w:p>
+            <w:pPr>
+              <w:spacing w:before="120" w:after="120"/>
+              <w:rPr>
+                <w:rFonts w:ascii="Arial" w:hAnsi="Arial" w:cs="Arial"/>
+                <w:sz w:val="18"/>
+              </w:rPr>
+            </w:pPr>
+            <w:r>
+              <w:rPr>
+                <w:rFonts w:ascii="Arial" w:hAnsi="Arial" w:cs="Arial"/>
+                <w:sz w:val="18"/>
+              </w:rPr>
+              <w:t>e-Conference_Annex_Tests</w:t>
+            </w:r>
+            <w:r>
+              <w:rPr>
+                <w:rFonts w:ascii="Arial" w:hAnsi="Arial" w:cs="Arial"/>
+                <w:sz w:val="18"/>
+              </w:rPr>
+              <w:t>.docx</w:t>
+            </w:r>
+            <w:bookmarkStart w:id="0" w:name="_GoBack"/>
+            <w:bookmarkEnd w:id="0"/>
+          </w:p>
+        </w:tc>
+      </w:tr>
+      <w:tr>
+        <w:tc>
+          <w:tcPr>
+            <w:tcW w:w="2526" w:type="dxa"/>
+            <w:vMerge/>
+          </w:tcPr>
+          <w:p>
+            <w:pPr>
+              <w:spacing w:before="120" w:after="120"/>
+              <w:rPr>
+                <w:rFonts w:ascii="Arial" w:hAnsi="Arial" w:cs="Arial"/>
+                <w:sz w:val="20"/>
+                <w:szCs w:val="24"/>
+              </w:rPr>
+            </w:pPr>
+          </w:p>
+        </w:tc>
+        <w:tc>
+          <w:tcPr>
+            <w:tcW w:w="7647" w:type="dxa"/>
+          </w:tcPr>
+          <w:p>
+            <w:pPr>
+              <w:spacing w:before="120" w:after="120"/>
+              <w:rPr>
+                <w:rFonts w:ascii="Arial" w:hAnsi="Arial" w:cs="Arial"/>
+                <w:sz w:val="20"/>
+                <w:szCs w:val="24"/>
+              </w:rPr>
+            </w:pPr>
+            <w:r>
+              <w:rPr>
+                <w:rFonts w:ascii="Arial" w:hAnsi="Arial" w:cs="Arial"/>
+                <w:sz w:val="20"/>
+                <w:szCs w:val="24"/>
+              </w:rPr>
+              <w:t>Fault report summary document</w:t>
+            </w:r>
+            <w:r>
+              <w:rPr>
+                <w:rFonts w:ascii="Arial" w:hAnsi="Arial" w:cs="Arial"/>
+                <w:sz w:val="20"/>
+                <w:szCs w:val="24"/>
+              </w:rPr>
+              <w:t>.</w:t>
+            </w:r>
+          </w:p>
+        </w:tc>
+        <w:tc>
+          <w:tcPr>
+            <w:tcW w:w="4502" w:type="dxa"/>
+          </w:tcPr>
+          <w:p>
+            <w:pPr>
+              <w:spacing w:before="120" w:after="120"/>
+              <w:rPr>
+                <w:rFonts w:ascii="Arial" w:hAnsi="Arial" w:cs="Arial"/>
+                <w:sz w:val="18"/>
+                <w:szCs w:val="24"/>
+              </w:rPr>
+            </w:pPr>
+            <w:r>
+              <w:rPr>
+                <w:rFonts w:ascii="Arial" w:hAnsi="Arial" w:cs="Arial"/>
+                <w:sz w:val="18"/>
+                <w:szCs w:val="24"/>
+              </w:rPr>
+              <w:t>e-Conference_Test_Fault_Summary</w:t>
+            </w:r>
+            <w:r>
+              <w:rPr>
+                <w:rFonts w:ascii="Arial" w:hAnsi="Arial" w:cs="Arial"/>
+                <w:sz w:val="18"/>
+                <w:szCs w:val="24"/>
+              </w:rPr>
+              <w:t>.docx</w:t>
+            </w:r>
+          </w:p>
+        </w:tc>
+      </w:tr>
+      <w:tr>
+        <w:tc>
+          <w:tcPr>
+            <w:tcW w:w="2526" w:type="dxa"/>
+            <w:vMerge/>
+          </w:tcPr>
+          <w:p>
+            <w:pPr>
+              <w:spacing w:before="120" w:after="120"/>
+              <w:rPr>
+                <w:rFonts w:ascii="Arial" w:hAnsi="Arial" w:cs="Arial"/>
+                <w:sz w:val="20"/>
+                <w:szCs w:val="24"/>
+              </w:rPr>
+            </w:pPr>
+          </w:p>
+        </w:tc>
+        <w:tc>
+          <w:tcPr>
+            <w:tcW w:w="7647" w:type="dxa"/>
+          </w:tcPr>
+          <w:p>
+            <w:pPr>
+              <w:spacing w:before="120" w:after="120"/>
+              <w:rPr>
+                <w:rFonts w:ascii="Arial" w:hAnsi="Arial" w:cs="Arial"/>
+                <w:sz w:val="20"/>
+                <w:szCs w:val="24"/>
+              </w:rPr>
+            </w:pPr>
+            <w:r>
+              <w:rPr>
+                <w:rFonts w:ascii="Arial" w:hAnsi="Arial" w:cs="Arial"/>
+                <w:sz w:val="20"/>
+                <w:szCs w:val="24"/>
+              </w:rPr>
+              <w:t>User acceptance test document</w:t>
+            </w:r>
+          </w:p>
+        </w:tc>
+        <w:tc>
+          <w:tcPr>
+            <w:tcW w:w="4502" w:type="dxa"/>
+          </w:tcPr>
+          <w:p>
+            <w:pPr>
+              <w:spacing w:before="120" w:after="120"/>
+              <w:rPr>
+                <w:rFonts w:ascii="Arial" w:hAnsi="Arial" w:cs="Arial"/>
+                <w:sz w:val="18"/>
+                <w:szCs w:val="24"/>
+              </w:rPr>
+            </w:pPr>
+            <w:r>
+              <w:rPr>
+                <w:rFonts w:ascii="Arial" w:hAnsi="Arial" w:cs="Arial"/>
+                <w:sz w:val="18"/>
+                <w:szCs w:val="24"/>
+              </w:rPr>
+              <w:t>e-Conference_User_Acceptance_Testing.docx</w:t>
+            </w:r>
+          </w:p>
+          <w:p>
+            <w:pPr>
+              <w:spacing w:before="120" w:after="120"/>
+              <w:rPr>
+                <w:rFonts w:ascii="Arial" w:hAnsi="Arial" w:cs="Arial"/>
+                <w:sz w:val="18"/>
+                <w:szCs w:val="24"/>
+              </w:rPr>
+            </w:pPr>
+            <w:r>
+              <w:rPr>
+                <w:rFonts w:ascii="Arial" w:hAnsi="Arial" w:cs="Arial"/>
+                <w:sz w:val="18"/>
+                <w:szCs w:val="24"/>
+              </w:rPr>
+              <w:t>e-Conference_User_Acceptance_Testing.</w:t>
+            </w:r>
+            <w:r>
+              <w:rPr>
+                <w:rFonts w:ascii="Arial" w:hAnsi="Arial" w:cs="Arial"/>
+                <w:sz w:val="18"/>
+                <w:szCs w:val="24"/>
+              </w:rPr>
+              <w:t>pdf</w:t>
+            </w:r>
+          </w:p>
+        </w:tc>
+      </w:tr>
+      <w:tr>
+        <w:tc>
+          <w:tcPr>
+            <w:tcW w:w="2526" w:type="dxa"/>
+            <w:shd w:val="clear" w:color="auto" w:fill="C6D9F1" w:themeFill="text2" w:themeFillTint="33"/>
+          </w:tcPr>
+          <w:p>
+            <w:pPr>
+              <w:spacing w:before="120" w:after="120"/>
+              <w:jc w:val="center"/>
+              <w:rPr>
+                <w:rFonts w:ascii="Arial" w:hAnsi="Arial" w:cs="Arial"/>
+                <w:sz w:val="20"/>
+                <w:szCs w:val="24"/>
+              </w:rPr>
+            </w:pPr>
+          </w:p>
+        </w:tc>
+        <w:tc>
+          <w:tcPr>
+            <w:tcW w:w="7647" w:type="dxa"/>
+            <w:shd w:val="clear" w:color="auto" w:fill="C6D9F1" w:themeFill="text2" w:themeFillTint="33"/>
+          </w:tcPr>
+          <w:p>
+            <w:pPr>
+              <w:spacing w:before="120" w:after="120"/>
+              <w:rPr>
+                <w:rFonts w:ascii="Arial" w:hAnsi="Arial" w:cs="Arial"/>
+                <w:sz w:val="20"/>
+                <w:szCs w:val="20"/>
+              </w:rPr>
+            </w:pPr>
+          </w:p>
+        </w:tc>
+        <w:tc>
+          <w:tcPr>
+            <w:tcW w:w="4502" w:type="dxa"/>
+            <w:shd w:val="clear" w:color="auto" w:fill="C6D9F1" w:themeFill="text2" w:themeFillTint="33"/>
           </w:tcPr>
           <w:p>
             <w:pPr>
@@ -1877,6 +2695,32 @@
                 <w:szCs w:val="24"/>
               </w:rPr>
             </w:pPr>
+            <w:r>
+              <w:rPr>
+                <w:rFonts w:ascii="Arial" w:hAnsi="Arial" w:cs="Arial"/>
+                <w:sz w:val="18"/>
+                <w:szCs w:val="24"/>
+              </w:rPr>
+              <w:t xml:space="preserve"> </w:t>
+            </w:r>
+            <w:r>
+              <w:rPr>
+                <w:rFonts w:ascii="Arial" w:hAnsi="Arial" w:cs="Arial"/>
+                <w:sz w:val="24"/>
+                <w:szCs w:val="24"/>
+              </w:rPr>
+              <w:t>Other Documents</w:t>
+            </w:r>
+          </w:p>
+          <w:p>
+            <w:pPr>
+              <w:spacing w:before="120" w:after="120"/>
+              <w:rPr>
+                <w:rFonts w:ascii="Arial" w:hAnsi="Arial" w:cs="Arial"/>
+                <w:sz w:val="24"/>
+                <w:szCs w:val="24"/>
+              </w:rPr>
+            </w:pPr>
           </w:p>
         </w:tc>
         <w:tc>
@@ -1888,10 +2732,18 @@
               <w:spacing w:before="120" w:after="120"/>
               <w:rPr>
                 <w:rFonts w:ascii="Arial" w:hAnsi="Arial" w:cs="Arial"/>
-                <w:sz w:val="20"/>
-                <w:szCs w:val="20"/>
-              </w:rPr>
-            </w:pPr>
+                <w:sz w:val="24"/>
+                <w:szCs w:val="24"/>
+              </w:rPr>
+            </w:pPr>
+            <w:r>
+              <w:rPr>
+                <w:rFonts w:ascii="Arial" w:hAnsi="Arial" w:cs="Arial"/>
+                <w:sz w:val="20"/>
+                <w:szCs w:val="24"/>
+              </w:rPr>
+              <w:t>Work log</w:t>
+            </w:r>
           </w:p>
         </w:tc>
         <w:tc>
@@ -1907,6 +2759,22 @@
                 <w:szCs w:val="24"/>
               </w:rPr>
             </w:pPr>
+            <w:r>
+              <w:rPr>
+                <w:rFonts w:ascii="Arial" w:hAnsi="Arial" w:cs="Arial"/>
+                <w:sz w:val="18"/>
+                <w:szCs w:val="24"/>
+              </w:rPr>
+              <w:t>Work Log_Rudhrakumar</w:t>
+            </w:r>
+            <w:r>
+              <w:rPr>
+                <w:rFonts w:ascii="Arial" w:hAnsi="Arial" w:cs="Arial"/>
+                <w:sz w:val="18"/>
+                <w:szCs w:val="24"/>
+              </w:rPr>
+              <w:t>.docx</w:t>
+            </w:r>
           </w:p>
         </w:tc>
       </w:tr>
@@ -1936,10 +2804,18 @@
               <w:spacing w:before="120" w:after="120"/>
               <w:rPr>
                 <w:rFonts w:ascii="Arial" w:hAnsi="Arial" w:cs="Arial"/>
-                <w:sz w:val="20"/>
-                <w:szCs w:val="20"/>
-              </w:rPr>
-            </w:pPr>
+                <w:sz w:val="24"/>
+                <w:szCs w:val="24"/>
+              </w:rPr>
+            </w:pPr>
+            <w:r>
+              <w:rPr>
+                <w:rFonts w:ascii="Arial" w:hAnsi="Arial" w:cs="Arial"/>
+                <w:sz w:val="20"/>
+                <w:szCs w:val="24"/>
+              </w:rPr>
+              <w:t>Design documents</w:t>
+            </w:r>
           </w:p>
         </w:tc>
         <w:tc>
@@ -1955,666 +2831,86 @@
                 <w:szCs w:val="24"/>
               </w:rPr>
             </w:pPr>
-          </w:p>
-        </w:tc>
-      </w:tr>
-      <w:tr>
-        <w:tc>
-          <w:tcPr>
-            <w:tcW w:w="2526" w:type="dxa"/>
-            <w:vMerge w:val="restart"/>
-          </w:tcPr>
-          <w:p>
-            <w:pPr>
-              <w:spacing w:before="120" w:after="120"/>
-              <w:rPr>
-                <w:rFonts w:ascii="Arial" w:hAnsi="Arial" w:cs="Arial"/>
-                <w:sz w:val="24"/>
-                <w:szCs w:val="24"/>
-              </w:rPr>
-            </w:pPr>
-          </w:p>
-        </w:tc>
-        <w:tc>
-          <w:tcPr>
-            <w:tcW w:w="7647" w:type="dxa"/>
-          </w:tcPr>
-          <w:p>
-            <w:pPr>
-              <w:spacing w:before="120" w:after="120"/>
-              <w:rPr>
-                <w:rFonts w:ascii="Arial" w:hAnsi="Arial" w:cs="Arial"/>
-                <w:sz w:val="20"/>
-                <w:szCs w:val="20"/>
-              </w:rPr>
-            </w:pPr>
-          </w:p>
-        </w:tc>
-        <w:tc>
-          <w:tcPr>
-            <w:tcW w:w="4502" w:type="dxa"/>
-          </w:tcPr>
-          <w:p>
-            <w:pPr>
-              <w:spacing w:before="120" w:after="120"/>
-              <w:rPr>
-                <w:rFonts w:ascii="Arial" w:hAnsi="Arial" w:cs="Arial"/>
-                <w:sz w:val="18"/>
-                <w:szCs w:val="24"/>
-              </w:rPr>
-            </w:pPr>
-          </w:p>
-        </w:tc>
-      </w:tr>
-      <w:tr>
-        <w:tc>
-          <w:tcPr>
-            <w:tcW w:w="2526" w:type="dxa"/>
-            <w:vMerge/>
-          </w:tcPr>
-          <w:p>
-            <w:pPr>
-              <w:spacing w:before="120" w:after="120"/>
-              <w:rPr>
-                <w:rFonts w:ascii="Arial" w:hAnsi="Arial" w:cs="Arial"/>
-                <w:sz w:val="20"/>
-                <w:szCs w:val="24"/>
-              </w:rPr>
-            </w:pPr>
-          </w:p>
-        </w:tc>
-        <w:tc>
-          <w:tcPr>
-            <w:tcW w:w="7647" w:type="dxa"/>
-          </w:tcPr>
-          <w:p>
-            <w:pPr>
-              <w:spacing w:before="120" w:after="120"/>
-              <w:rPr>
-                <w:rFonts w:ascii="Arial" w:hAnsi="Arial" w:cs="Arial"/>
-                <w:sz w:val="20"/>
-                <w:szCs w:val="20"/>
-              </w:rPr>
-            </w:pPr>
-          </w:p>
-        </w:tc>
-        <w:tc>
-          <w:tcPr>
-            <w:tcW w:w="4502" w:type="dxa"/>
-          </w:tcPr>
-          <w:p>
-            <w:pPr>
-              <w:spacing w:before="120" w:after="120"/>
-              <w:rPr>
-                <w:rFonts w:ascii="Arial" w:hAnsi="Arial" w:cs="Arial"/>
-                <w:sz w:val="18"/>
-                <w:szCs w:val="24"/>
-              </w:rPr>
-            </w:pPr>
-          </w:p>
-        </w:tc>
-      </w:tr>
-      <w:tr>
-        <w:tc>
-          <w:tcPr>
-            <w:tcW w:w="2526" w:type="dxa"/>
-          </w:tcPr>
-          <w:p>
-            <w:pPr>
-              <w:spacing w:before="120" w:after="120"/>
-              <w:rPr>
-                <w:rFonts w:ascii="Arial" w:hAnsi="Arial" w:cs="Arial"/>
-                <w:sz w:val="20"/>
-                <w:szCs w:val="24"/>
-              </w:rPr>
-            </w:pPr>
-          </w:p>
-        </w:tc>
-        <w:tc>
-          <w:tcPr>
-            <w:tcW w:w="7647" w:type="dxa"/>
-          </w:tcPr>
-          <w:p>
-            <w:pPr>
-              <w:spacing w:before="120" w:after="120"/>
-              <w:rPr>
-                <w:rFonts w:ascii="Arial" w:hAnsi="Arial" w:cs="Arial"/>
-                <w:sz w:val="20"/>
-                <w:szCs w:val="20"/>
-              </w:rPr>
-            </w:pPr>
-          </w:p>
-        </w:tc>
-        <w:tc>
-          <w:tcPr>
-            <w:tcW w:w="4502" w:type="dxa"/>
-          </w:tcPr>
-          <w:p>
-            <w:pPr>
-              <w:spacing w:before="120" w:after="120"/>
-              <w:rPr>
-                <w:rFonts w:ascii="Arial" w:hAnsi="Arial" w:cs="Arial"/>
-                <w:sz w:val="18"/>
-                <w:szCs w:val="24"/>
-              </w:rPr>
-            </w:pPr>
-          </w:p>
-        </w:tc>
-      </w:tr>
-      <w:tr>
-        <w:tc>
-          <w:tcPr>
-            <w:tcW w:w="2526" w:type="dxa"/>
-          </w:tcPr>
-          <w:p>
-            <w:pPr>
-              <w:spacing w:before="120" w:after="120"/>
-              <w:rPr>
-                <w:rFonts w:ascii="Arial" w:hAnsi="Arial" w:cs="Arial"/>
-                <w:sz w:val="20"/>
-                <w:szCs w:val="24"/>
-              </w:rPr>
-            </w:pPr>
-          </w:p>
-        </w:tc>
-        <w:tc>
-          <w:tcPr>
-            <w:tcW w:w="7647" w:type="dxa"/>
-          </w:tcPr>
-          <w:p>
-            <w:pPr>
-              <w:spacing w:before="120" w:after="120"/>
-              <w:rPr>
-                <w:rFonts w:ascii="Arial" w:hAnsi="Arial" w:cs="Arial"/>
-                <w:sz w:val="20"/>
-                <w:szCs w:val="20"/>
-              </w:rPr>
-            </w:pPr>
-          </w:p>
-        </w:tc>
-        <w:tc>
-          <w:tcPr>
-            <w:tcW w:w="4502" w:type="dxa"/>
-          </w:tcPr>
-          <w:p>
-            <w:pPr>
-              <w:spacing w:before="120" w:after="120"/>
-              <w:rPr>
-                <w:rFonts w:ascii="Arial" w:hAnsi="Arial" w:cs="Arial"/>
-                <w:sz w:val="18"/>
-                <w:szCs w:val="24"/>
-              </w:rPr>
-            </w:pPr>
-          </w:p>
-        </w:tc>
-      </w:tr>
-      <w:tr>
-        <w:tc>
-          <w:tcPr>
-            <w:tcW w:w="2526" w:type="dxa"/>
-          </w:tcPr>
-          <w:p>
-            <w:pPr>
-              <w:spacing w:before="120" w:after="120"/>
-              <w:rPr>
-                <w:rFonts w:ascii="Arial" w:hAnsi="Arial" w:cs="Arial"/>
-                <w:sz w:val="20"/>
-                <w:szCs w:val="24"/>
-              </w:rPr>
-            </w:pPr>
-          </w:p>
-        </w:tc>
-        <w:tc>
-          <w:tcPr>
-            <w:tcW w:w="7647" w:type="dxa"/>
-          </w:tcPr>
-          <w:p>
-            <w:pPr>
-              <w:spacing w:before="120" w:after="120"/>
-              <w:rPr>
-                <w:rFonts w:ascii="Arial" w:hAnsi="Arial" w:cs="Arial"/>
-                <w:sz w:val="20"/>
-                <w:szCs w:val="20"/>
-              </w:rPr>
-            </w:pPr>
-          </w:p>
-        </w:tc>
-        <w:tc>
-          <w:tcPr>
-            <w:tcW w:w="4502" w:type="dxa"/>
-          </w:tcPr>
-          <w:p>
-            <w:pPr>
-              <w:spacing w:before="120" w:after="120"/>
-              <w:rPr>
-                <w:rFonts w:ascii="Arial" w:hAnsi="Arial" w:cs="Arial"/>
-                <w:sz w:val="18"/>
-                <w:szCs w:val="24"/>
-              </w:rPr>
-            </w:pPr>
-          </w:p>
-        </w:tc>
-      </w:tr>
-      <w:tr>
-        <w:tc>
-          <w:tcPr>
-            <w:tcW w:w="2526" w:type="dxa"/>
-          </w:tcPr>
-          <w:p>
-            <w:pPr>
-              <w:spacing w:before="120" w:after="120"/>
-              <w:rPr>
-                <w:rFonts w:ascii="Arial" w:hAnsi="Arial" w:cs="Arial"/>
-                <w:sz w:val="20"/>
-                <w:szCs w:val="24"/>
-              </w:rPr>
-            </w:pPr>
-          </w:p>
-        </w:tc>
-        <w:tc>
-          <w:tcPr>
-            <w:tcW w:w="7647" w:type="dxa"/>
-          </w:tcPr>
-          <w:p>
-            <w:pPr>
-              <w:spacing w:before="120" w:after="120"/>
-              <w:rPr>
-                <w:rFonts w:ascii="Arial" w:hAnsi="Arial" w:cs="Arial"/>
-                <w:sz w:val="20"/>
-                <w:szCs w:val="20"/>
-              </w:rPr>
-            </w:pPr>
-          </w:p>
-        </w:tc>
-        <w:tc>
-          <w:tcPr>
-            <w:tcW w:w="4502" w:type="dxa"/>
-          </w:tcPr>
-          <w:p>
-            <w:pPr>
-              <w:spacing w:before="120" w:after="120"/>
-              <w:rPr>
-                <w:rFonts w:ascii="Arial" w:hAnsi="Arial" w:cs="Arial"/>
-                <w:sz w:val="18"/>
-                <w:szCs w:val="24"/>
-              </w:rPr>
-            </w:pPr>
-          </w:p>
-        </w:tc>
-      </w:tr>
-      <w:tr>
-        <w:tc>
-          <w:tcPr>
-            <w:tcW w:w="2526" w:type="dxa"/>
-            <w:shd w:val="clear" w:color="auto" w:fill="C6D9F1" w:themeFill="text2" w:themeFillTint="33"/>
-          </w:tcPr>
-          <w:p>
-            <w:pPr>
-              <w:spacing w:before="120" w:after="120"/>
-              <w:jc w:val="center"/>
-              <w:rPr>
-                <w:rFonts w:ascii="Arial" w:hAnsi="Arial" w:cs="Arial"/>
-                <w:sz w:val="20"/>
-                <w:szCs w:val="24"/>
-              </w:rPr>
-            </w:pPr>
-          </w:p>
-        </w:tc>
-        <w:tc>
-          <w:tcPr>
-            <w:tcW w:w="7647" w:type="dxa"/>
-            <w:shd w:val="clear" w:color="auto" w:fill="C6D9F1" w:themeFill="text2" w:themeFillTint="33"/>
-          </w:tcPr>
-          <w:p>
-            <w:pPr>
-              <w:spacing w:before="120" w:after="120"/>
-              <w:rPr>
-                <w:rFonts w:ascii="Arial" w:hAnsi="Arial" w:cs="Arial"/>
-                <w:sz w:val="20"/>
-                <w:szCs w:val="20"/>
-              </w:rPr>
-            </w:pPr>
-          </w:p>
-        </w:tc>
-        <w:tc>
-          <w:tcPr>
-            <w:tcW w:w="4502" w:type="dxa"/>
-            <w:shd w:val="clear" w:color="auto" w:fill="C6D9F1" w:themeFill="text2" w:themeFillTint="33"/>
-          </w:tcPr>
-          <w:p>
-            <w:pPr>
-              <w:spacing w:before="120" w:after="120"/>
-              <w:rPr>
-                <w:rFonts w:ascii="Arial" w:hAnsi="Arial" w:cs="Arial"/>
-                <w:sz w:val="18"/>
-                <w:szCs w:val="24"/>
-              </w:rPr>
-            </w:pPr>
-          </w:p>
-        </w:tc>
-      </w:tr>
-      <w:tr>
-        <w:tc>
-          <w:tcPr>
-            <w:tcW w:w="2526" w:type="dxa"/>
-            <w:vMerge w:val="restart"/>
-          </w:tcPr>
-          <w:p>
-            <w:pPr>
-              <w:spacing w:before="120" w:after="120"/>
-              <w:rPr>
-                <w:rFonts w:ascii="Arial" w:hAnsi="Arial" w:cs="Arial"/>
-                <w:sz w:val="24"/>
-                <w:szCs w:val="24"/>
-              </w:rPr>
-            </w:pPr>
-            <w:r>
-              <w:rPr>
-                <w:rFonts w:ascii="Arial" w:hAnsi="Arial" w:cs="Arial"/>
-                <w:sz w:val="24"/>
-                <w:szCs w:val="24"/>
-              </w:rPr>
-              <w:t>Testing</w:t>
-            </w:r>
-            <w:r>
-              <w:rPr>
-                <w:rFonts w:ascii="Arial" w:hAnsi="Arial" w:cs="Arial"/>
-                <w:sz w:val="24"/>
-                <w:szCs w:val="24"/>
-              </w:rPr>
-              <w:t xml:space="preserve"> Documents</w:t>
-            </w:r>
-          </w:p>
-        </w:tc>
-        <w:tc>
-          <w:tcPr>
-            <w:tcW w:w="7647" w:type="dxa"/>
-          </w:tcPr>
-          <w:p>
-            <w:pPr>
-              <w:spacing w:before="120" w:after="120"/>
-              <w:rPr>
-                <w:rFonts w:ascii="Arial" w:hAnsi="Arial" w:cs="Arial"/>
-                <w:sz w:val="20"/>
-                <w:szCs w:val="24"/>
-              </w:rPr>
-            </w:pPr>
-            <w:r>
-              <w:rPr>
-                <w:rFonts w:ascii="Arial" w:hAnsi="Arial" w:cs="Arial"/>
-                <w:sz w:val="20"/>
-                <w:szCs w:val="24"/>
-              </w:rPr>
-              <w:t>Test reports</w:t>
-            </w:r>
-          </w:p>
-        </w:tc>
-        <w:tc>
-          <w:tcPr>
-            <w:tcW w:w="4502" w:type="dxa"/>
-          </w:tcPr>
-          <w:p>
-            <w:pPr>
-              <w:spacing w:before="120" w:after="120"/>
-              <w:rPr>
-                <w:rFonts w:ascii="Arial" w:hAnsi="Arial" w:cs="Arial"/>
-                <w:sz w:val="18"/>
-                <w:szCs w:val="24"/>
-              </w:rPr>
-            </w:pPr>
-          </w:p>
-        </w:tc>
-      </w:tr>
-      <w:tr>
-        <w:tc>
-          <w:tcPr>
-            <w:tcW w:w="2526" w:type="dxa"/>
-            <w:vMerge/>
-          </w:tcPr>
-          <w:p>
-            <w:pPr>
-              <w:spacing w:before="120" w:after="120"/>
-              <w:rPr>
-                <w:rFonts w:ascii="Arial" w:hAnsi="Arial" w:cs="Arial"/>
-                <w:sz w:val="24"/>
-                <w:szCs w:val="24"/>
-              </w:rPr>
-            </w:pPr>
-          </w:p>
-        </w:tc>
-        <w:tc>
-          <w:tcPr>
-            <w:tcW w:w="7647" w:type="dxa"/>
-          </w:tcPr>
-          <w:p>
-            <w:pPr>
-              <w:spacing w:before="120" w:after="120"/>
-              <w:rPr>
-                <w:rFonts w:ascii="Arial" w:hAnsi="Arial" w:cs="Arial"/>
-                <w:sz w:val="20"/>
-                <w:szCs w:val="24"/>
-              </w:rPr>
-            </w:pPr>
-            <w:r>
-              <w:rPr>
-                <w:rFonts w:ascii="Arial" w:hAnsi="Arial" w:cs="Arial"/>
-                <w:sz w:val="20"/>
-                <w:szCs w:val="24"/>
-              </w:rPr>
-              <w:t>Test reports summary document</w:t>
-            </w:r>
-          </w:p>
-        </w:tc>
-        <w:tc>
-          <w:tcPr>
-            <w:tcW w:w="4502" w:type="dxa"/>
-          </w:tcPr>
-          <w:p>
-            <w:pPr>
-              <w:spacing w:before="120" w:after="120"/>
-              <w:rPr>
-                <w:rFonts w:ascii="Arial" w:hAnsi="Arial" w:cs="Arial"/>
-                <w:sz w:val="18"/>
-              </w:rPr>
-            </w:pPr>
-            <w:r>
-              <w:rPr>
-                <w:rFonts w:ascii="Arial" w:hAnsi="Arial" w:cs="Arial"/>
-                <w:sz w:val="18"/>
-              </w:rPr>
-              <w:t>e_Conference_Testing_summary</w:t>
-            </w:r>
-            <w:r>
-              <w:rPr>
-                <w:rFonts w:ascii="Arial" w:hAnsi="Arial" w:cs="Arial"/>
-                <w:sz w:val="18"/>
-              </w:rPr>
-              <w:t>.docx</w:t>
-            </w:r>
-          </w:p>
-          <w:p>
-            <w:pPr>
-              <w:spacing w:before="120" w:after="120"/>
-              <w:rPr>
-                <w:rFonts w:ascii="Arial" w:hAnsi="Arial" w:cs="Arial"/>
-                <w:sz w:val="18"/>
-              </w:rPr>
-            </w:pPr>
-            <w:r>
-              <w:rPr>
-                <w:rFonts w:ascii="Arial" w:hAnsi="Arial" w:cs="Arial"/>
-                <w:sz w:val="18"/>
-              </w:rPr>
-              <w:t>e-Conference_Annex_Tests</w:t>
-            </w:r>
-            <w:r>
-              <w:rPr>
-                <w:rFonts w:ascii="Arial" w:hAnsi="Arial" w:cs="Arial"/>
-                <w:sz w:val="18"/>
-              </w:rPr>
-              <w:t>.docx</w:t>
-            </w:r>
-          </w:p>
-        </w:tc>
-      </w:tr>
-      <w:tr>
-        <w:tc>
-          <w:tcPr>
-            <w:tcW w:w="2526" w:type="dxa"/>
-            <w:vMerge/>
-          </w:tcPr>
-          <w:p>
-            <w:pPr>
-              <w:spacing w:before="120" w:after="120"/>
-              <w:rPr>
-                <w:rFonts w:ascii="Arial" w:hAnsi="Arial" w:cs="Arial"/>
-                <w:sz w:val="20"/>
-                <w:szCs w:val="24"/>
-              </w:rPr>
-            </w:pPr>
-          </w:p>
-        </w:tc>
-        <w:tc>
-          <w:tcPr>
-            <w:tcW w:w="7647" w:type="dxa"/>
-          </w:tcPr>
-          <w:p>
-            <w:pPr>
-              <w:spacing w:before="120" w:after="120"/>
-              <w:rPr>
-                <w:rFonts w:ascii="Arial" w:hAnsi="Arial" w:cs="Arial"/>
-                <w:sz w:val="20"/>
-                <w:szCs w:val="24"/>
-              </w:rPr>
-            </w:pPr>
-            <w:r>
-              <w:rPr>
-                <w:rFonts w:ascii="Arial" w:hAnsi="Arial" w:cs="Arial"/>
-                <w:sz w:val="20"/>
-                <w:szCs w:val="24"/>
-              </w:rPr>
-              <w:t>Fault report summary document</w:t>
-            </w:r>
-            <w:r>
-              <w:rPr>
-                <w:rFonts w:ascii="Arial" w:hAnsi="Arial" w:cs="Arial"/>
-                <w:sz w:val="20"/>
-                <w:szCs w:val="24"/>
-              </w:rPr>
-              <w:t>.</w:t>
-            </w:r>
-          </w:p>
-        </w:tc>
-        <w:tc>
-          <w:tcPr>
-            <w:tcW w:w="4502" w:type="dxa"/>
-          </w:tcPr>
-          <w:p>
-            <w:pPr>
-              <w:spacing w:before="120" w:after="120"/>
-              <w:rPr>
-                <w:rFonts w:ascii="Arial" w:hAnsi="Arial" w:cs="Arial"/>
-                <w:sz w:val="18"/>
-                <w:szCs w:val="24"/>
-              </w:rPr>
-            </w:pPr>
-            <w:r>
-              <w:rPr>
-                <w:rFonts w:ascii="Arial" w:hAnsi="Arial" w:cs="Arial"/>
-                <w:sz w:val="18"/>
-                <w:szCs w:val="24"/>
-              </w:rPr>
-              <w:t>e-Conference_Test_Fault_Summary</w:t>
-            </w:r>
-            <w:r>
-              <w:rPr>
-                <w:rFonts w:ascii="Arial" w:hAnsi="Arial" w:cs="Arial"/>
-                <w:sz w:val="18"/>
-                <w:szCs w:val="24"/>
-              </w:rPr>
-              <w:t>.docx</w:t>
-            </w:r>
-          </w:p>
-        </w:tc>
-      </w:tr>
-      <w:tr>
-        <w:tc>
-          <w:tcPr>
-            <w:tcW w:w="2526" w:type="dxa"/>
-            <w:vMerge/>
-          </w:tcPr>
-          <w:p>
-            <w:pPr>
-              <w:spacing w:before="120" w:after="120"/>
-              <w:rPr>
-                <w:rFonts w:ascii="Arial" w:hAnsi="Arial" w:cs="Arial"/>
-                <w:sz w:val="20"/>
-                <w:szCs w:val="24"/>
-              </w:rPr>
-            </w:pPr>
-          </w:p>
-        </w:tc>
-        <w:tc>
-          <w:tcPr>
-            <w:tcW w:w="7647" w:type="dxa"/>
-          </w:tcPr>
-          <w:p>
-            <w:pPr>
-              <w:spacing w:before="120" w:after="120"/>
-              <w:rPr>
-                <w:rFonts w:ascii="Arial" w:hAnsi="Arial" w:cs="Arial"/>
-                <w:sz w:val="20"/>
-                <w:szCs w:val="24"/>
-              </w:rPr>
-            </w:pPr>
-            <w:r>
-              <w:rPr>
-                <w:rFonts w:ascii="Arial" w:hAnsi="Arial" w:cs="Arial"/>
-                <w:sz w:val="20"/>
-                <w:szCs w:val="24"/>
-              </w:rPr>
-              <w:t>User acceptance test document</w:t>
-            </w:r>
-          </w:p>
-        </w:tc>
-        <w:tc>
-          <w:tcPr>
-            <w:tcW w:w="4502" w:type="dxa"/>
-          </w:tcPr>
-          <w:p>
-            <w:pPr>
-              <w:spacing w:before="120" w:after="120"/>
-              <w:rPr>
-                <w:rFonts w:ascii="Arial" w:hAnsi="Arial" w:cs="Arial"/>
-                <w:sz w:val="18"/>
-                <w:szCs w:val="24"/>
-              </w:rPr>
-            </w:pPr>
-            <w:r>
-              <w:rPr>
-                <w:rFonts w:ascii="Arial" w:hAnsi="Arial" w:cs="Arial"/>
-                <w:sz w:val="18"/>
-                <w:szCs w:val="24"/>
-              </w:rPr>
-              <w:t>e-Conference_User_Acceptance_Testing.docx</w:t>
-            </w:r>
-          </w:p>
-          <w:p>
-            <w:pPr>
-              <w:spacing w:before="120" w:after="120"/>
-              <w:rPr>
-                <w:rFonts w:ascii="Arial" w:hAnsi="Arial" w:cs="Arial"/>
-                <w:sz w:val="18"/>
-                <w:szCs w:val="24"/>
-              </w:rPr>
-            </w:pPr>
-            <w:r>
-              <w:rPr>
-                <w:rFonts w:ascii="Arial" w:hAnsi="Arial" w:cs="Arial"/>
-                <w:sz w:val="18"/>
-                <w:szCs w:val="24"/>
-              </w:rPr>
-              <w:t>e-Conference_User_Acceptance_Testing.</w:t>
+            <w:r>
+              <w:rPr>
+                <w:rFonts w:ascii="Arial" w:hAnsi="Arial" w:cs="Arial"/>
+                <w:sz w:val="18"/>
+                <w:szCs w:val="24"/>
+              </w:rPr>
+              <w:t>admin_user.png</w:t>
+            </w:r>
+          </w:p>
+          <w:p>
+            <w:pPr>
+              <w:spacing w:before="120" w:after="120"/>
+              <w:rPr>
+                <w:rFonts w:ascii="Arial" w:hAnsi="Arial" w:cs="Arial"/>
+                <w:sz w:val="18"/>
+                <w:szCs w:val="24"/>
+              </w:rPr>
+            </w:pPr>
+            <w:r>
+              <w:rPr>
+                <w:rFonts w:ascii="Arial" w:hAnsi="Arial" w:cs="Arial"/>
+                <w:sz w:val="18"/>
+                <w:szCs w:val="24"/>
+              </w:rPr>
+              <w:t>assign_conference_admin.png</w:t>
+            </w:r>
+          </w:p>
+          <w:p>
+            <w:pPr>
+              <w:spacing w:before="120" w:after="120"/>
+              <w:rPr>
+                <w:rFonts w:ascii="Arial" w:hAnsi="Arial" w:cs="Arial"/>
+                <w:sz w:val="18"/>
+                <w:szCs w:val="24"/>
+              </w:rPr>
+            </w:pPr>
+            <w:r>
+              <w:rPr>
+                <w:rFonts w:ascii="Arial" w:hAnsi="Arial" w:cs="Arial"/>
+                <w:sz w:val="18"/>
+                <w:szCs w:val="24"/>
+              </w:rPr>
+              <w:t>other _user.png</w:t>
+            </w:r>
+          </w:p>
+          <w:p>
+            <w:pPr>
+              <w:spacing w:before="120" w:after="120"/>
+              <w:rPr>
+                <w:rFonts w:ascii="Arial" w:hAnsi="Arial" w:cs="Arial"/>
+                <w:sz w:val="18"/>
+                <w:szCs w:val="24"/>
+              </w:rPr>
+            </w:pPr>
+            <w:r>
+              <w:rPr>
+                <w:rFonts w:ascii="Arial" w:hAnsi="Arial" w:cs="Arial"/>
+                <w:sz w:val="18"/>
+                <w:szCs w:val="24"/>
+              </w:rPr>
+              <w:t>user_management.docx</w:t>
+            </w:r>
+          </w:p>
+          <w:p>
+            <w:pPr>
+              <w:spacing w:before="120" w:after="120"/>
+              <w:rPr>
+                <w:rFonts w:ascii="Arial" w:hAnsi="Arial" w:cs="Arial"/>
+                <w:sz w:val="18"/>
+                <w:szCs w:val="24"/>
+              </w:rPr>
+            </w:pPr>
+            <w:r>
+              <w:rPr>
+                <w:rFonts w:ascii="Arial" w:hAnsi="Arial" w:cs="Arial"/>
+                <w:sz w:val="18"/>
+                <w:szCs w:val="24"/>
+              </w:rPr>
+              <w:lastRenderedPageBreak/>
+              <w:t>user_management.</w:t>
             </w:r>
             <w:r>
               <w:rPr>
@@ -2625,315 +2921,32 @@
               <w:t>pdf</w:t>
             </w:r>
           </w:p>
-        </w:tc>
-      </w:tr>
-      <w:tr>
-        <w:tc>
-          <w:tcPr>
-            <w:tcW w:w="2526" w:type="dxa"/>
-            <w:shd w:val="clear" w:color="auto" w:fill="C6D9F1" w:themeFill="text2" w:themeFillTint="33"/>
-          </w:tcPr>
-          <w:p>
-            <w:pPr>
-              <w:spacing w:before="120" w:after="120"/>
-              <w:jc w:val="center"/>
-              <w:rPr>
-                <w:rFonts w:ascii="Arial" w:hAnsi="Arial" w:cs="Arial"/>
-                <w:sz w:val="20"/>
-                <w:szCs w:val="24"/>
-              </w:rPr>
-            </w:pPr>
-          </w:p>
-        </w:tc>
-        <w:tc>
-          <w:tcPr>
-            <w:tcW w:w="7647" w:type="dxa"/>
-            <w:shd w:val="clear" w:color="auto" w:fill="C6D9F1" w:themeFill="text2" w:themeFillTint="33"/>
-          </w:tcPr>
-          <w:p>
-            <w:pPr>
-              <w:spacing w:before="120" w:after="120"/>
-              <w:rPr>
-                <w:rFonts w:ascii="Arial" w:hAnsi="Arial" w:cs="Arial"/>
-                <w:sz w:val="20"/>
-                <w:szCs w:val="20"/>
-              </w:rPr>
-            </w:pPr>
-          </w:p>
-        </w:tc>
-        <w:tc>
-          <w:tcPr>
-            <w:tcW w:w="4502" w:type="dxa"/>
-            <w:shd w:val="clear" w:color="auto" w:fill="C6D9F1" w:themeFill="text2" w:themeFillTint="33"/>
-          </w:tcPr>
-          <w:p>
-            <w:pPr>
-              <w:spacing w:before="120" w:after="120"/>
-              <w:rPr>
-                <w:rFonts w:ascii="Arial" w:hAnsi="Arial" w:cs="Arial"/>
-                <w:sz w:val="18"/>
-                <w:szCs w:val="24"/>
-              </w:rPr>
-            </w:pPr>
-          </w:p>
-        </w:tc>
-      </w:tr>
-      <w:tr>
-        <w:tc>
-          <w:tcPr>
-            <w:tcW w:w="2526" w:type="dxa"/>
-            <w:vMerge w:val="restart"/>
-          </w:tcPr>
-          <w:p>
-            <w:pPr>
-              <w:spacing w:before="120" w:after="120"/>
-              <w:rPr>
-                <w:rFonts w:ascii="Arial" w:hAnsi="Arial" w:cs="Arial"/>
-                <w:sz w:val="24"/>
-                <w:szCs w:val="24"/>
-              </w:rPr>
-            </w:pPr>
-            <w:r>
-              <w:rPr>
-                <w:rFonts w:ascii="Arial" w:hAnsi="Arial" w:cs="Arial"/>
-                <w:sz w:val="18"/>
-                <w:szCs w:val="24"/>
-              </w:rPr>
-              <w:t xml:space="preserve"> </w:t>
-            </w:r>
-            <w:r>
-              <w:rPr>
-                <w:rFonts w:ascii="Arial" w:hAnsi="Arial" w:cs="Arial"/>
-                <w:sz w:val="24"/>
-                <w:szCs w:val="24"/>
-              </w:rPr>
-              <w:t>Other Documents</w:t>
-            </w:r>
-          </w:p>
-          <w:p>
-            <w:pPr>
-              <w:spacing w:before="120" w:after="120"/>
-              <w:rPr>
-                <w:rFonts w:ascii="Arial" w:hAnsi="Arial" w:cs="Arial"/>
-                <w:sz w:val="24"/>
-                <w:szCs w:val="24"/>
-              </w:rPr>
-            </w:pPr>
-          </w:p>
-        </w:tc>
-        <w:tc>
-          <w:tcPr>
-            <w:tcW w:w="7647" w:type="dxa"/>
-          </w:tcPr>
-          <w:p>
-            <w:pPr>
-              <w:spacing w:before="120" w:after="120"/>
-              <w:rPr>
-                <w:rFonts w:ascii="Arial" w:hAnsi="Arial" w:cs="Arial"/>
-                <w:sz w:val="24"/>
-                <w:szCs w:val="24"/>
-              </w:rPr>
-            </w:pPr>
-            <w:r>
-              <w:rPr>
-                <w:rFonts w:ascii="Arial" w:hAnsi="Arial" w:cs="Arial"/>
-                <w:sz w:val="20"/>
-                <w:szCs w:val="24"/>
-              </w:rPr>
-              <w:t>Work log</w:t>
-            </w:r>
-          </w:p>
-        </w:tc>
-        <w:tc>
-          <w:tcPr>
-            <w:tcW w:w="4502" w:type="dxa"/>
-          </w:tcPr>
-          <w:p>
-            <w:pPr>
-              <w:spacing w:before="120" w:after="120"/>
-              <w:rPr>
-                <w:rFonts w:ascii="Arial" w:hAnsi="Arial" w:cs="Arial"/>
-                <w:sz w:val="18"/>
-                <w:szCs w:val="24"/>
-              </w:rPr>
-            </w:pPr>
-            <w:r>
-              <w:rPr>
-                <w:rFonts w:ascii="Arial" w:hAnsi="Arial" w:cs="Arial"/>
-                <w:sz w:val="18"/>
-                <w:szCs w:val="24"/>
-              </w:rPr>
-              <w:t>Work Log_Rudhrakumar</w:t>
-            </w:r>
-            <w:r>
-              <w:rPr>
-                <w:rFonts w:ascii="Arial" w:hAnsi="Arial" w:cs="Arial"/>
-                <w:sz w:val="18"/>
-                <w:szCs w:val="24"/>
-              </w:rPr>
-              <w:t>.docx</w:t>
-            </w:r>
-          </w:p>
-        </w:tc>
-      </w:tr>
-      <w:tr>
-        <w:tc>
-          <w:tcPr>
-            <w:tcW w:w="2526" w:type="dxa"/>
-            <w:vMerge/>
-          </w:tcPr>
-          <w:p>
-            <w:pPr>
-              <w:spacing w:before="120" w:after="120"/>
-              <w:rPr>
-                <w:rFonts w:ascii="Arial" w:hAnsi="Arial" w:cs="Arial"/>
-                <w:sz w:val="24"/>
-                <w:szCs w:val="24"/>
-              </w:rPr>
-            </w:pPr>
-          </w:p>
-        </w:tc>
-        <w:tc>
-          <w:tcPr>
-            <w:tcW w:w="7647" w:type="dxa"/>
-          </w:tcPr>
-          <w:p>
-            <w:pPr>
-              <w:spacing w:before="120" w:after="120"/>
-              <w:rPr>
-                <w:rFonts w:ascii="Arial" w:hAnsi="Arial" w:cs="Arial"/>
-                <w:sz w:val="24"/>
-                <w:szCs w:val="24"/>
-              </w:rPr>
-            </w:pPr>
-            <w:r>
-              <w:rPr>
-                <w:rFonts w:ascii="Arial" w:hAnsi="Arial" w:cs="Arial"/>
-                <w:sz w:val="20"/>
-                <w:szCs w:val="24"/>
-              </w:rPr>
-              <w:t>Design documents</w:t>
-            </w:r>
-          </w:p>
-        </w:tc>
-        <w:tc>
-          <w:tcPr>
-            <w:tcW w:w="4502" w:type="dxa"/>
-          </w:tcPr>
-          <w:p>
-            <w:pPr>
-              <w:spacing w:before="120" w:after="120"/>
-              <w:rPr>
-                <w:rFonts w:ascii="Arial" w:hAnsi="Arial" w:cs="Arial"/>
-                <w:sz w:val="18"/>
-                <w:szCs w:val="24"/>
-              </w:rPr>
-            </w:pPr>
-            <w:r>
-              <w:rPr>
-                <w:rFonts w:ascii="Arial" w:hAnsi="Arial" w:cs="Arial"/>
-                <w:sz w:val="18"/>
-                <w:szCs w:val="24"/>
-              </w:rPr>
-              <w:t>admin_user.png</w:t>
-            </w:r>
-          </w:p>
-          <w:p>
-            <w:pPr>
-              <w:spacing w:before="120" w:after="120"/>
-              <w:rPr>
-                <w:rFonts w:ascii="Arial" w:hAnsi="Arial" w:cs="Arial"/>
-                <w:sz w:val="18"/>
-                <w:szCs w:val="24"/>
-              </w:rPr>
-            </w:pPr>
-            <w:r>
-              <w:rPr>
-                <w:rFonts w:ascii="Arial" w:hAnsi="Arial" w:cs="Arial"/>
-                <w:sz w:val="18"/>
-                <w:szCs w:val="24"/>
-              </w:rPr>
-              <w:t>assign_conference_admin.png</w:t>
-            </w:r>
-          </w:p>
-          <w:p>
-            <w:pPr>
-              <w:spacing w:before="120" w:after="120"/>
-              <w:rPr>
-                <w:rFonts w:ascii="Arial" w:hAnsi="Arial" w:cs="Arial"/>
-                <w:sz w:val="18"/>
-                <w:szCs w:val="24"/>
-              </w:rPr>
-            </w:pPr>
-            <w:r>
-              <w:rPr>
-                <w:rFonts w:ascii="Arial" w:hAnsi="Arial" w:cs="Arial"/>
-                <w:sz w:val="18"/>
-                <w:szCs w:val="24"/>
-              </w:rPr>
-              <w:t>other _user.png</w:t>
-            </w:r>
-          </w:p>
-          <w:p>
-            <w:pPr>
-              <w:spacing w:before="120" w:after="120"/>
-              <w:rPr>
-                <w:rFonts w:ascii="Arial" w:hAnsi="Arial" w:cs="Arial"/>
-                <w:sz w:val="18"/>
-                <w:szCs w:val="24"/>
-              </w:rPr>
-            </w:pPr>
-            <w:r>
-              <w:rPr>
-                <w:rFonts w:ascii="Arial" w:hAnsi="Arial" w:cs="Arial"/>
-                <w:sz w:val="18"/>
-                <w:szCs w:val="24"/>
-              </w:rPr>
-              <w:t>user_management.docx</w:t>
-            </w:r>
-          </w:p>
-          <w:p>
-            <w:pPr>
-              <w:spacing w:before="120" w:after="120"/>
-              <w:rPr>
-                <w:rFonts w:ascii="Arial" w:hAnsi="Arial" w:cs="Arial"/>
-                <w:sz w:val="18"/>
-                <w:szCs w:val="24"/>
-              </w:rPr>
-            </w:pPr>
-            <w:r>
-              <w:rPr>
-                <w:rFonts w:ascii="Arial" w:hAnsi="Arial" w:cs="Arial"/>
-                <w:sz w:val="18"/>
-                <w:szCs w:val="24"/>
-              </w:rPr>
-              <w:t>user_management.</w:t>
-            </w:r>
-            <w:r>
-              <w:rPr>
-                <w:rFonts w:ascii="Arial" w:hAnsi="Arial" w:cs="Arial"/>
-                <w:sz w:val="18"/>
-                <w:szCs w:val="24"/>
-              </w:rPr>
-              <w:t>pdf</w:t>
-            </w:r>
-          </w:p>
-          <w:p>
-            <w:pPr>
-              <w:spacing w:before="120" w:after="120"/>
-              <w:rPr>
-                <w:rFonts w:ascii="Arial" w:hAnsi="Arial" w:cs="Arial"/>
-                <w:sz w:val="18"/>
-                <w:szCs w:val="24"/>
-              </w:rPr>
-            </w:pPr>
-            <w:r>
-              <w:rPr>
-                <w:rFonts w:ascii="Arial" w:hAnsi="Arial" w:cs="Arial"/>
-                <w:sz w:val="18"/>
-                <w:szCs w:val="24"/>
-              </w:rPr>
-              <w:t>Database_Physical_Design V4.2</w:t>
+          <w:p>
+            <w:pPr>
+              <w:spacing w:before="120" w:after="120"/>
+              <w:rPr>
+                <w:rFonts w:ascii="Arial" w:hAnsi="Arial" w:cs="Arial"/>
+                <w:sz w:val="18"/>
+                <w:szCs w:val="24"/>
+              </w:rPr>
+            </w:pPr>
+            <w:proofErr w:type="spellStart"/>
+            <w:r>
+              <w:rPr>
+                <w:rFonts w:ascii="Arial" w:hAnsi="Arial" w:cs="Arial"/>
+                <w:sz w:val="18"/>
+                <w:szCs w:val="24"/>
+              </w:rPr>
+              <w:t>Database_Physical_Design</w:t>
+            </w:r>
+            <w:proofErr w:type="spellEnd"/>
+            <w:r>
+              <w:rPr>
+                <w:rFonts w:ascii="Arial" w:hAnsi="Arial" w:cs="Arial"/>
+                <w:sz w:val="18"/>
+                <w:szCs w:val="24"/>
+              </w:rPr>
+              <w:t xml:space="preserve"> V4.2</w:t>
             </w:r>
             <w:r>
               <w:rPr>
@@ -2953,13 +2966,23 @@
                 <w:szCs w:val="24"/>
               </w:rPr>
             </w:pPr>
-            <w:r>
-              <w:rPr>
-                <w:rFonts w:ascii="Arial" w:hAnsi="Arial" w:cs="Arial"/>
-                <w:sz w:val="18"/>
-                <w:szCs w:val="24"/>
-              </w:rPr>
-              <w:t>Database_Physical_Design V4.2</w:t>
+            <w:proofErr w:type="spellStart"/>
+            <w:r>
+              <w:rPr>
+                <w:rFonts w:ascii="Arial" w:hAnsi="Arial" w:cs="Arial"/>
+                <w:sz w:val="18"/>
+                <w:szCs w:val="24"/>
+              </w:rPr>
+              <w:t>Database_Physical_Design</w:t>
+            </w:r>
+            <w:proofErr w:type="spellEnd"/>
+            <w:r>
+              <w:rPr>
+                <w:rFonts w:ascii="Arial" w:hAnsi="Arial" w:cs="Arial"/>
+                <w:sz w:val="18"/>
+                <w:szCs w:val="24"/>
+              </w:rPr>
+              <w:t xml:space="preserve"> V4.2</w:t>
             </w:r>
             <w:r>
               <w:rPr>
@@ -3116,7 +3139,7 @@
               <w:sz w:val="32"/>
               <w:szCs w:val="32"/>
             </w:rPr>
-            <w:t>1</w:t>
+            <w:t>2</w:t>
           </w:r>
           <w:r>
             <w:rPr>
@@ -8744,7 +8767,7 @@
 </file>
 
 <file path=customXml/itemProps1.xml><?xml version="1.0" encoding="utf-8"?>
-<ds:datastoreItem xmlns:ds="http://schemas.openxmlformats.org/officeDocument/2006/customXml" ds:itemID="{4910312F-AF99-4049-B809-C8B6BA8DCE4E}">
+<ds:datastoreItem xmlns:ds="http://schemas.openxmlformats.org/officeDocument/2006/customXml" ds:itemID="{FD3C8F6E-DC01-4766-908B-FCBA2EC6C3F6}">
   <ds:schemaRefs>
     <ds:schemaRef ds:uri="http://schemas.openxmlformats.org/officeDocument/2006/bibliography"/>
   </ds:schemaRefs>

</xml_diff>